<commit_message>
Include my part in Who did what (Haoran)
</commit_message>
<xml_diff>
--- a/Organization/Who did what phase 3.docx
+++ b/Organization/Who did what phase 3.docx
@@ -3437,11 +3437,12 @@
     <w:tbl>
       <w:tblPr>
         <w:tblStyle w:val="TableGrid"/>
-        <w:tblW w:w="10272" w:type="dxa"/>
+        <w:tblW w:w="10097" w:type="dxa"/>
+        <w:tblInd w:w="175" w:type="dxa"/>
         <w:tblLook w:val="04A0" w:firstRow="1" w:lastRow="0" w:firstColumn="1" w:lastColumn="0" w:noHBand="0" w:noVBand="1"/>
       </w:tblPr>
       <w:tblGrid>
-        <w:gridCol w:w="5136"/>
+        <w:gridCol w:w="4961"/>
         <w:gridCol w:w="5136"/>
       </w:tblGrid>
       <w:tr>
@@ -3450,7 +3451,7 @@
         </w:trPr>
         <w:tc>
           <w:tcPr>
-            <w:tcW w:w="5136" w:type="dxa"/>
+            <w:tcW w:w="4961" w:type="dxa"/>
           </w:tcPr>
           <w:p>
             <w:pPr>
@@ -3509,7 +3510,7 @@
         </w:trPr>
         <w:tc>
           <w:tcPr>
-            <w:tcW w:w="5136" w:type="dxa"/>
+            <w:tcW w:w="4961" w:type="dxa"/>
           </w:tcPr>
           <w:p>
             <w:pPr>
@@ -3556,7 +3557,7 @@
         </w:trPr>
         <w:tc>
           <w:tcPr>
-            <w:tcW w:w="5136" w:type="dxa"/>
+            <w:tcW w:w="4961" w:type="dxa"/>
           </w:tcPr>
           <w:p>
             <w:pPr>
@@ -3607,7 +3608,7 @@
         </w:trPr>
         <w:tc>
           <w:tcPr>
-            <w:tcW w:w="5136" w:type="dxa"/>
+            <w:tcW w:w="4961" w:type="dxa"/>
           </w:tcPr>
           <w:p>
             <w:pPr>
@@ -3658,7 +3659,7 @@
         </w:trPr>
         <w:tc>
           <w:tcPr>
-            <w:tcW w:w="5136" w:type="dxa"/>
+            <w:tcW w:w="4961" w:type="dxa"/>
           </w:tcPr>
           <w:p>
             <w:pPr>
@@ -3707,7 +3708,7 @@
         </w:trPr>
         <w:tc>
           <w:tcPr>
-            <w:tcW w:w="5136" w:type="dxa"/>
+            <w:tcW w:w="4961" w:type="dxa"/>
           </w:tcPr>
           <w:p>
             <w:pPr>
@@ -3756,7 +3757,7 @@
         </w:trPr>
         <w:tc>
           <w:tcPr>
-            <w:tcW w:w="5136" w:type="dxa"/>
+            <w:tcW w:w="4961" w:type="dxa"/>
           </w:tcPr>
           <w:p>
             <w:pPr>
@@ -3807,7 +3808,7 @@
         </w:trPr>
         <w:tc>
           <w:tcPr>
-            <w:tcW w:w="5136" w:type="dxa"/>
+            <w:tcW w:w="4961" w:type="dxa"/>
           </w:tcPr>
           <w:p>
             <w:pPr>
@@ -3842,7 +3843,7 @@
         </w:trPr>
         <w:tc>
           <w:tcPr>
-            <w:tcW w:w="5136" w:type="dxa"/>
+            <w:tcW w:w="4961" w:type="dxa"/>
           </w:tcPr>
           <w:p>
             <w:pPr>
@@ -3889,7 +3890,7 @@
         </w:trPr>
         <w:tc>
           <w:tcPr>
-            <w:tcW w:w="5136" w:type="dxa"/>
+            <w:tcW w:w="4961" w:type="dxa"/>
           </w:tcPr>
           <w:p>
             <w:pPr>
@@ -3940,7 +3941,7 @@
         </w:trPr>
         <w:tc>
           <w:tcPr>
-            <w:tcW w:w="5136" w:type="dxa"/>
+            <w:tcW w:w="4961" w:type="dxa"/>
           </w:tcPr>
           <w:p>
             <w:pPr>
@@ -3975,7 +3976,7 @@
         </w:trPr>
         <w:tc>
           <w:tcPr>
-            <w:tcW w:w="5136" w:type="dxa"/>
+            <w:tcW w:w="4961" w:type="dxa"/>
           </w:tcPr>
           <w:p>
             <w:pPr>
@@ -4022,7 +4023,7 @@
         </w:trPr>
         <w:tc>
           <w:tcPr>
-            <w:tcW w:w="5136" w:type="dxa"/>
+            <w:tcW w:w="4961" w:type="dxa"/>
           </w:tcPr>
           <w:p>
             <w:pPr>
@@ -4073,7 +4074,7 @@
         </w:trPr>
         <w:tc>
           <w:tcPr>
-            <w:tcW w:w="5136" w:type="dxa"/>
+            <w:tcW w:w="4961" w:type="dxa"/>
           </w:tcPr>
           <w:p>
             <w:pPr>
@@ -4124,7 +4125,7 @@
         </w:trPr>
         <w:tc>
           <w:tcPr>
-            <w:tcW w:w="5136" w:type="dxa"/>
+            <w:tcW w:w="4961" w:type="dxa"/>
           </w:tcPr>
           <w:p>
             <w:pPr>
@@ -4159,7 +4160,7 @@
         </w:trPr>
         <w:tc>
           <w:tcPr>
-            <w:tcW w:w="5136" w:type="dxa"/>
+            <w:tcW w:w="4961" w:type="dxa"/>
           </w:tcPr>
           <w:p>
             <w:pPr>
@@ -4217,13 +4218,357 @@
     </w:p>
     <w:p>
       <w:pPr>
+        <w:spacing w:after="120"/>
+        <w:rPr>
+          <w:sz w:val="24"/>
+          <w:szCs w:val="24"/>
+          <w:lang w:val="en-US"/>
+        </w:rPr>
+      </w:pPr>
+      <w:r>
+        <w:rPr>
+          <w:b/>
+          <w:bCs/>
+          <w:sz w:val="24"/>
+          <w:szCs w:val="24"/>
+          <w:lang w:val="en-US"/>
+        </w:rPr>
+        <w:t>Haoran Luan</w:t>
+      </w:r>
+    </w:p>
+    <w:tbl>
+      <w:tblPr>
+        <w:tblStyle w:val="TableGrid"/>
+        <w:tblW w:w="10272" w:type="dxa"/>
+        <w:tblLook w:val="04A0" w:firstRow="1" w:lastRow="0" w:firstColumn="1" w:lastColumn="0" w:noHBand="0" w:noVBand="1"/>
+      </w:tblPr>
+      <w:tblGrid>
+        <w:gridCol w:w="5136"/>
+        <w:gridCol w:w="5136"/>
+      </w:tblGrid>
+      <w:tr>
+        <w:trPr>
+          <w:trHeight w:val="369"/>
+        </w:trPr>
+        <w:tc>
+          <w:tcPr>
+            <w:tcW w:w="5136" w:type="dxa"/>
+          </w:tcPr>
+          <w:p>
+            <w:pPr>
+              <w:spacing w:after="120"/>
+              <w:rPr>
+                <w:b/>
+                <w:bCs/>
+                <w:sz w:val="24"/>
+                <w:szCs w:val="24"/>
+                <w:lang w:val="en-US"/>
+              </w:rPr>
+            </w:pPr>
+            <w:r>
+              <w:rPr>
+                <w:b/>
+                <w:bCs/>
+                <w:sz w:val="24"/>
+                <w:szCs w:val="24"/>
+                <w:lang w:val="en-US"/>
+              </w:rPr>
+              <w:t>What I did</w:t>
+            </w:r>
+          </w:p>
+        </w:tc>
+        <w:tc>
+          <w:tcPr>
+            <w:tcW w:w="5136" w:type="dxa"/>
+          </w:tcPr>
+          <w:p>
+            <w:pPr>
+              <w:spacing w:after="120"/>
+              <w:rPr>
+                <w:b/>
+                <w:bCs/>
+                <w:sz w:val="24"/>
+                <w:szCs w:val="24"/>
+                <w:lang w:val="en-US"/>
+              </w:rPr>
+            </w:pPr>
+            <w:r>
+              <w:rPr>
+                <w:b/>
+                <w:bCs/>
+                <w:sz w:val="24"/>
+                <w:szCs w:val="24"/>
+                <w:lang w:val="en-US"/>
+              </w:rPr>
+              <w:t>How long I worked on it in hours</w:t>
+            </w:r>
+          </w:p>
+        </w:tc>
+      </w:tr>
+      <w:tr>
+        <w:trPr>
+          <w:trHeight w:val="238"/>
+        </w:trPr>
+        <w:tc>
+          <w:tcPr>
+            <w:tcW w:w="5136" w:type="dxa"/>
+          </w:tcPr>
+          <w:p>
+            <w:pPr>
+              <w:spacing w:after="120"/>
+              <w:rPr>
+                <w:rFonts w:eastAsiaTheme="minorEastAsia"/>
+                <w:b/>
+                <w:bCs/>
+                <w:sz w:val="24"/>
+                <w:szCs w:val="24"/>
+                <w:lang w:val="fr-BE" w:eastAsia="zh-CN"/>
+              </w:rPr>
+            </w:pPr>
+            <w:r>
+              <w:rPr>
+                <w:b/>
+                <w:bCs/>
+                <w:sz w:val="24"/>
+                <w:szCs w:val="24"/>
+                <w:lang w:val="en-US"/>
+              </w:rPr>
+              <w:t xml:space="preserve">Set </w:t>
+            </w:r>
+            <w:r>
+              <w:rPr>
+                <w:b/>
+                <w:bCs/>
+                <w:sz w:val="24"/>
+                <w:szCs w:val="24"/>
+                <w:lang w:val="en-US"/>
+              </w:rPr>
+              <w:t xml:space="preserve">up </w:t>
+            </w:r>
+            <w:r>
+              <w:rPr>
+                <w:b/>
+                <w:bCs/>
+                <w:sz w:val="24"/>
+                <w:szCs w:val="24"/>
+                <w:lang w:val="en-US"/>
+              </w:rPr>
+              <w:t xml:space="preserve">testing maps </w:t>
+            </w:r>
+          </w:p>
+        </w:tc>
+        <w:tc>
+          <w:tcPr>
+            <w:tcW w:w="5136" w:type="dxa"/>
+          </w:tcPr>
+          <w:p>
+            <w:pPr>
+              <w:spacing w:after="120"/>
+              <w:rPr>
+                <w:sz w:val="24"/>
+                <w:szCs w:val="24"/>
+                <w:lang w:val="en-US"/>
+              </w:rPr>
+            </w:pPr>
+            <w:r>
+              <w:rPr>
+                <w:sz w:val="24"/>
+                <w:szCs w:val="24"/>
+                <w:lang w:val="en-US"/>
+              </w:rPr>
+              <w:t>3</w:t>
+            </w:r>
+          </w:p>
+        </w:tc>
+      </w:tr>
+      <w:tr>
+        <w:trPr>
+          <w:trHeight w:val="238"/>
+        </w:trPr>
+        <w:tc>
+          <w:tcPr>
+            <w:tcW w:w="5136" w:type="dxa"/>
+          </w:tcPr>
+          <w:p>
+            <w:pPr>
+              <w:spacing w:after="120"/>
+              <w:rPr>
+                <w:sz w:val="24"/>
+                <w:szCs w:val="24"/>
+                <w:lang w:val="en-US"/>
+              </w:rPr>
+            </w:pPr>
+            <w:r>
+              <w:rPr>
+                <w:sz w:val="24"/>
+                <w:szCs w:val="24"/>
+                <w:lang w:val="en-US"/>
+              </w:rPr>
+              <w:t>Understand function behind the method</w:t>
+            </w:r>
+          </w:p>
+        </w:tc>
+        <w:tc>
+          <w:tcPr>
+            <w:tcW w:w="5136" w:type="dxa"/>
+          </w:tcPr>
+          <w:p>
+            <w:pPr>
+              <w:spacing w:after="120"/>
+              <w:rPr>
+                <w:sz w:val="24"/>
+                <w:szCs w:val="24"/>
+                <w:lang w:val="en-US"/>
+              </w:rPr>
+            </w:pPr>
+            <w:r>
+              <w:rPr>
+                <w:sz w:val="24"/>
+                <w:szCs w:val="24"/>
+                <w:lang w:val="en-US"/>
+              </w:rPr>
+              <w:t>3</w:t>
+            </w:r>
+          </w:p>
+        </w:tc>
+      </w:tr>
+      <w:tr>
+        <w:trPr>
+          <w:trHeight w:val="369"/>
+        </w:trPr>
+        <w:tc>
+          <w:tcPr>
+            <w:tcW w:w="5136" w:type="dxa"/>
+          </w:tcPr>
+          <w:p>
+            <w:pPr>
+              <w:spacing w:after="120"/>
+              <w:rPr>
+                <w:rFonts w:hint="eastAsia"/>
+                <w:b/>
+                <w:bCs/>
+                <w:sz w:val="24"/>
+                <w:szCs w:val="24"/>
+                <w:lang w:val="en-US" w:eastAsia="zh-CN"/>
+              </w:rPr>
+            </w:pPr>
+            <w:r>
+              <w:rPr>
+                <w:b/>
+                <w:bCs/>
+                <w:sz w:val="24"/>
+                <w:szCs w:val="24"/>
+                <w:lang w:val="en-US" w:eastAsia="zh-CN"/>
+              </w:rPr>
+              <w:t xml:space="preserve">Learn how to use </w:t>
+            </w:r>
+            <w:proofErr w:type="spellStart"/>
+            <w:r>
+              <w:rPr>
+                <w:b/>
+                <w:bCs/>
+                <w:sz w:val="24"/>
+                <w:szCs w:val="24"/>
+                <w:lang w:val="en-US" w:eastAsia="zh-CN"/>
+              </w:rPr>
+              <w:t>github</w:t>
+            </w:r>
+            <w:proofErr w:type="spellEnd"/>
+            <w:r>
+              <w:rPr>
+                <w:b/>
+                <w:bCs/>
+                <w:sz w:val="24"/>
+                <w:szCs w:val="24"/>
+                <w:lang w:val="en-US" w:eastAsia="zh-CN"/>
+              </w:rPr>
+              <w:t xml:space="preserve"> properly</w:t>
+            </w:r>
+          </w:p>
+        </w:tc>
+        <w:tc>
+          <w:tcPr>
+            <w:tcW w:w="5136" w:type="dxa"/>
+          </w:tcPr>
+          <w:p>
+            <w:pPr>
+              <w:spacing w:after="120"/>
+              <w:rPr>
+                <w:sz w:val="24"/>
+                <w:szCs w:val="24"/>
+                <w:lang w:val="en-US"/>
+              </w:rPr>
+            </w:pPr>
+            <w:r>
+              <w:rPr>
+                <w:sz w:val="24"/>
+                <w:szCs w:val="24"/>
+                <w:lang w:val="en-US"/>
+              </w:rPr>
+              <w:t>3</w:t>
+            </w:r>
+          </w:p>
+        </w:tc>
+      </w:tr>
+      <w:tr>
+        <w:trPr>
+          <w:trHeight w:val="356"/>
+        </w:trPr>
+        <w:tc>
+          <w:tcPr>
+            <w:tcW w:w="5136" w:type="dxa"/>
+          </w:tcPr>
+          <w:p>
+            <w:pPr>
+              <w:spacing w:after="120"/>
+              <w:rPr>
+                <w:sz w:val="24"/>
+                <w:szCs w:val="24"/>
+                <w:lang w:val="en-US"/>
+              </w:rPr>
+            </w:pPr>
+            <w:r>
+              <w:rPr>
+                <w:sz w:val="24"/>
+                <w:szCs w:val="24"/>
+                <w:lang w:val="en-US"/>
+              </w:rPr>
+              <w:t>TOTAL</w:t>
+            </w:r>
+          </w:p>
+        </w:tc>
+        <w:tc>
+          <w:tcPr>
+            <w:tcW w:w="5136" w:type="dxa"/>
+          </w:tcPr>
+          <w:p>
+            <w:pPr>
+              <w:spacing w:after="120"/>
+              <w:rPr>
+                <w:sz w:val="24"/>
+                <w:szCs w:val="24"/>
+                <w:lang w:val="en-US"/>
+              </w:rPr>
+            </w:pPr>
+            <w:r>
+              <w:rPr>
+                <w:sz w:val="24"/>
+                <w:szCs w:val="24"/>
+                <w:lang w:val="en-US"/>
+              </w:rPr>
+              <w:t>9</w:t>
+            </w:r>
+          </w:p>
+        </w:tc>
+      </w:tr>
+    </w:tbl>
+    <w:p>
+      <w:pPr>
         <w:spacing w:after="0"/>
         <w:rPr>
           <w:lang w:val="en-US"/>
         </w:rPr>
       </w:pPr>
-      <w:bookmarkStart w:id="0" w:name="_GoBack"/>
-      <w:bookmarkEnd w:id="0"/>
     </w:p>
     <w:sectPr>
       <w:pgSz w:w="11906" w:h="16838"/>
@@ -4411,7 +4756,7 @@
   <w:docDefaults>
     <w:rPrDefault>
       <w:rPr>
-        <w:rFonts w:asciiTheme="minorHAnsi" w:eastAsiaTheme="minorHAnsi" w:hAnsiTheme="minorHAnsi" w:cstheme="minorBidi"/>
+        <w:rFonts w:asciiTheme="minorHAnsi" w:eastAsia="宋体" w:hAnsiTheme="minorHAnsi" w:cstheme="minorBidi"/>
         <w:sz w:val="22"/>
         <w:szCs w:val="22"/>
         <w:lang w:val="nl-NL" w:eastAsia="en-US" w:bidi="ar-SA"/>

</xml_diff>

<commit_message>
Updated Who Did What Jean
</commit_message>
<xml_diff>
--- a/Organization/Who did what phase 3.docx
+++ b/Organization/Who did what phase 3.docx
@@ -1,6 +1,6 @@
 
 <file path=word/document.xml><?xml version="1.0" encoding="utf-8"?>
-<w:document xmlns:wpc="http://schemas.microsoft.com/office/word/2010/wordprocessingCanvas" xmlns:cx="http://schemas.microsoft.com/office/drawing/2014/chartex" xmlns:cx1="http://schemas.microsoft.com/office/drawing/2015/9/8/chartex" xmlns:cx2="http://schemas.microsoft.com/office/drawing/2015/10/21/chartex" xmlns:cx3="http://schemas.microsoft.com/office/drawing/2016/5/9/chartex" xmlns:cx4="http://schemas.microsoft.com/office/drawing/2016/5/10/chartex" xmlns:cx5="http://schemas.microsoft.com/office/drawing/2016/5/11/chartex" xmlns:cx6="http://schemas.microsoft.com/office/drawing/2016/5/12/chartex" xmlns:cx7="http://schemas.microsoft.com/office/drawing/2016/5/13/chartex" xmlns:cx8="http://schemas.microsoft.com/office/drawing/2016/5/14/chartex" xmlns:mc="http://schemas.openxmlformats.org/markup-compatibility/2006" xmlns:aink="http://schemas.microsoft.com/office/drawing/2016/ink" xmlns:am3d="http://schemas.microsoft.com/office/drawing/2017/model3d" xmlns:o="urn:schemas-microsoft-com:office:office" xmlns:r="http://schemas.openxmlformats.org/officeDocument/2006/relationships" xmlns:m="http://schemas.openxmlformats.org/officeDocument/2006/math" xmlns:v="urn:schemas-microsoft-com:vml" xmlns:wp14="http://schemas.microsoft.com/office/word/2010/wordprocessingDrawing" xmlns:wp="http://schemas.openxmlformats.org/drawingml/2006/wordprocessingDrawing" xmlns:w10="urn:schemas-microsoft-com:office:word" xmlns:w="http://schemas.openxmlformats.org/wordprocessingml/2006/main" xmlns:w14="http://schemas.microsoft.com/office/word/2010/wordml" xmlns:w15="http://schemas.microsoft.com/office/word/2012/wordml" xmlns:w16cex="http://schemas.microsoft.com/office/word/2018/wordml/cex" xmlns:w16cid="http://schemas.microsoft.com/office/word/2016/wordml/cid" xmlns:w16="http://schemas.microsoft.com/office/word/2018/wordml" xmlns:w16se="http://schemas.microsoft.com/office/word/2015/wordml/symex" xmlns:wpg="http://schemas.microsoft.com/office/word/2010/wordprocessingGroup" xmlns:wpi="http://schemas.microsoft.com/office/word/2010/wordprocessingInk" xmlns:wne="http://schemas.microsoft.com/office/word/2006/wordml" xmlns:wps="http://schemas.microsoft.com/office/word/2010/wordprocessingShape" mc:Ignorable="w14 w15 w16se w16cid w16 w16cex wp14">
+<w:document xmlns:wpc="http://schemas.microsoft.com/office/word/2010/wordprocessingCanvas" xmlns:cx="http://schemas.microsoft.com/office/drawing/2014/chartex" xmlns:cx1="http://schemas.microsoft.com/office/drawing/2015/9/8/chartex" xmlns:cx2="http://schemas.microsoft.com/office/drawing/2015/10/21/chartex" xmlns:cx3="http://schemas.microsoft.com/office/drawing/2016/5/9/chartex" xmlns:cx4="http://schemas.microsoft.com/office/drawing/2016/5/10/chartex" xmlns:cx5="http://schemas.microsoft.com/office/drawing/2016/5/11/chartex" xmlns:cx6="http://schemas.microsoft.com/office/drawing/2016/5/12/chartex" xmlns:cx7="http://schemas.microsoft.com/office/drawing/2016/5/13/chartex" xmlns:cx8="http://schemas.microsoft.com/office/drawing/2016/5/14/chartex" xmlns:mc="http://schemas.openxmlformats.org/markup-compatibility/2006" xmlns:aink="http://schemas.microsoft.com/office/drawing/2016/ink" xmlns:am3d="http://schemas.microsoft.com/office/drawing/2017/model3d" xmlns:o="urn:schemas-microsoft-com:office:office" xmlns:r="http://schemas.openxmlformats.org/officeDocument/2006/relationships" xmlns:m="http://schemas.openxmlformats.org/officeDocument/2006/math" xmlns:v="urn:schemas-microsoft-com:vml" xmlns:wp14="http://schemas.microsoft.com/office/word/2010/wordprocessingDrawing" xmlns:wp="http://schemas.openxmlformats.org/drawingml/2006/wordprocessingDrawing" xmlns:w10="urn:schemas-microsoft-com:office:word" xmlns:w="http://schemas.openxmlformats.org/wordprocessingml/2006/main" xmlns:w14="http://schemas.microsoft.com/office/word/2010/wordml" xmlns:w15="http://schemas.microsoft.com/office/word/2012/wordml" xmlns:w16cid="http://schemas.microsoft.com/office/word/2016/wordml/cid" xmlns:w16se="http://schemas.microsoft.com/office/word/2015/wordml/symex" xmlns:wpg="http://schemas.microsoft.com/office/word/2010/wordprocessingGroup" xmlns:wpi="http://schemas.microsoft.com/office/word/2010/wordprocessingInk" xmlns:wne="http://schemas.microsoft.com/office/word/2006/wordml" xmlns:wps="http://schemas.microsoft.com/office/word/2010/wordprocessingShape" mc:Ignorable="w14 w15 w16se w16cid wp14">
   <w:body>
     <w:p>
       <w:pPr>
@@ -4444,7 +4444,6 @@
             <w:pPr>
               <w:spacing w:after="120"/>
               <w:rPr>
-                <w:rFonts w:hint="eastAsia"/>
                 <w:b/>
                 <w:bCs/>
                 <w:sz w:val="24"/>
@@ -4567,6 +4566,913 @@
         <w:spacing w:after="0"/>
         <w:rPr>
           <w:lang w:val="en-US"/>
+        </w:rPr>
+      </w:pPr>
+    </w:p>
+    <w:p>
+      <w:pPr>
+        <w:spacing w:after="120"/>
+        <w:rPr>
+          <w:sz w:val="24"/>
+          <w:szCs w:val="24"/>
+          <w:lang w:val="en-NL"/>
+        </w:rPr>
+      </w:pPr>
+      <w:r>
+        <w:rPr>
+          <w:b/>
+          <w:bCs/>
+          <w:sz w:val="24"/>
+          <w:szCs w:val="24"/>
+          <w:lang w:val="en-NL"/>
+        </w:rPr>
+        <w:t>Jean Janssen</w:t>
+      </w:r>
+    </w:p>
+    <w:tbl>
+      <w:tblPr>
+        <w:tblStyle w:val="GridTable1Light"/>
+        <w:tblW w:w="0" w:type="auto"/>
+        <w:tblLook w:val="04A0" w:firstRow="1" w:lastRow="0" w:firstColumn="1" w:lastColumn="0" w:noHBand="0" w:noVBand="1"/>
+      </w:tblPr>
+      <w:tblGrid>
+        <w:gridCol w:w="4531"/>
+        <w:gridCol w:w="4531"/>
+      </w:tblGrid>
+      <w:tr>
+        <w:trPr>
+          <w:cnfStyle w:val="100000000000" w:firstRow="1" w:lastRow="0" w:firstColumn="0" w:lastColumn="0" w:oddVBand="0" w:evenVBand="0" w:oddHBand="0" w:evenHBand="0" w:firstRowFirstColumn="0" w:firstRowLastColumn="0" w:lastRowFirstColumn="0" w:lastRowLastColumn="0"/>
+        </w:trPr>
+        <w:tc>
+          <w:tcPr>
+            <w:cnfStyle w:val="001000000000" w:firstRow="0" w:lastRow="0" w:firstColumn="1" w:lastColumn="0" w:oddVBand="0" w:evenVBand="0" w:oddHBand="0" w:evenHBand="0" w:firstRowFirstColumn="0" w:firstRowLastColumn="0" w:lastRowFirstColumn="0" w:lastRowLastColumn="0"/>
+            <w:tcW w:w="4531" w:type="dxa"/>
+          </w:tcPr>
+          <w:p>
+            <w:pPr>
+              <w:rPr>
+                <w:lang w:val="en-US"/>
+              </w:rPr>
+            </w:pPr>
+            <w:r>
+              <w:rPr>
+                <w:lang w:val="en-US"/>
+              </w:rPr>
+              <w:t>What I did</w:t>
+            </w:r>
+          </w:p>
+        </w:tc>
+        <w:tc>
+          <w:tcPr>
+            <w:tcW w:w="4531" w:type="dxa"/>
+          </w:tcPr>
+          <w:p>
+            <w:pPr>
+              <w:cnfStyle w:val="100000000000" w:firstRow="1" w:lastRow="0" w:firstColumn="0" w:lastColumn="0" w:oddVBand="0" w:evenVBand="0" w:oddHBand="0" w:evenHBand="0" w:firstRowFirstColumn="0" w:firstRowLastColumn="0" w:lastRowFirstColumn="0" w:lastRowLastColumn="0"/>
+              <w:rPr>
+                <w:lang w:val="en-US"/>
+              </w:rPr>
+            </w:pPr>
+            <w:r>
+              <w:rPr>
+                <w:lang w:val="en-US"/>
+              </w:rPr>
+              <w:t>How long I worked on it in hours</w:t>
+            </w:r>
+          </w:p>
+        </w:tc>
+      </w:tr>
+      <w:tr>
+        <w:tc>
+          <w:tcPr>
+            <w:cnfStyle w:val="001000000000" w:firstRow="0" w:lastRow="0" w:firstColumn="1" w:lastColumn="0" w:oddVBand="0" w:evenVBand="0" w:oddHBand="0" w:evenHBand="0" w:firstRowFirstColumn="0" w:firstRowLastColumn="0" w:lastRowFirstColumn="0" w:lastRowLastColumn="0"/>
+            <w:tcW w:w="4531" w:type="dxa"/>
+          </w:tcPr>
+          <w:p>
+            <w:pPr>
+              <w:rPr>
+                <w:b w:val="0"/>
+                <w:bCs w:val="0"/>
+                <w:lang w:val="en-NL"/>
+              </w:rPr>
+            </w:pPr>
+            <w:r>
+              <w:rPr>
+                <w:lang w:val="en-NL"/>
+              </w:rPr>
+              <w:t>Game engine</w:t>
+            </w:r>
+          </w:p>
+        </w:tc>
+        <w:tc>
+          <w:tcPr>
+            <w:tcW w:w="4531" w:type="dxa"/>
+          </w:tcPr>
+          <w:p>
+            <w:pPr>
+              <w:cnfStyle w:val="000000000000" w:firstRow="0" w:lastRow="0" w:firstColumn="0" w:lastColumn="0" w:oddVBand="0" w:evenVBand="0" w:oddHBand="0" w:evenHBand="0" w:firstRowFirstColumn="0" w:firstRowLastColumn="0" w:lastRowFirstColumn="0" w:lastRowLastColumn="0"/>
+              <w:rPr>
+                <w:lang w:val="en-US"/>
+              </w:rPr>
+            </w:pPr>
+          </w:p>
+        </w:tc>
+      </w:tr>
+      <w:tr>
+        <w:tc>
+          <w:tcPr>
+            <w:cnfStyle w:val="001000000000" w:firstRow="0" w:lastRow="0" w:firstColumn="1" w:lastColumn="0" w:oddVBand="0" w:evenVBand="0" w:oddHBand="0" w:evenHBand="0" w:firstRowFirstColumn="0" w:firstRowLastColumn="0" w:lastRowFirstColumn="0" w:lastRowLastColumn="0"/>
+            <w:tcW w:w="4531" w:type="dxa"/>
+          </w:tcPr>
+          <w:p>
+            <w:pPr>
+              <w:rPr>
+                <w:b w:val="0"/>
+                <w:bCs w:val="0"/>
+                <w:lang w:val="en-NL"/>
+              </w:rPr>
+            </w:pPr>
+            <w:r>
+              <w:rPr>
+                <w:b w:val="0"/>
+                <w:bCs w:val="0"/>
+                <w:lang w:val="en-NL"/>
+              </w:rPr>
+              <w:t>Made UI for when the ball hits the water</w:t>
+            </w:r>
+          </w:p>
+        </w:tc>
+        <w:tc>
+          <w:tcPr>
+            <w:tcW w:w="4531" w:type="dxa"/>
+          </w:tcPr>
+          <w:p>
+            <w:pPr>
+              <w:cnfStyle w:val="000000000000" w:firstRow="0" w:lastRow="0" w:firstColumn="0" w:lastColumn="0" w:oddVBand="0" w:evenVBand="0" w:oddHBand="0" w:evenHBand="0" w:firstRowFirstColumn="0" w:firstRowLastColumn="0" w:lastRowFirstColumn="0" w:lastRowLastColumn="0"/>
+              <w:rPr>
+                <w:lang w:val="en-NL"/>
+              </w:rPr>
+            </w:pPr>
+            <w:r>
+              <w:rPr>
+                <w:lang w:val="en-NL"/>
+              </w:rPr>
+              <w:t>3</w:t>
+            </w:r>
+          </w:p>
+        </w:tc>
+      </w:tr>
+      <w:tr>
+        <w:tc>
+          <w:tcPr>
+            <w:cnfStyle w:val="001000000000" w:firstRow="0" w:lastRow="0" w:firstColumn="1" w:lastColumn="0" w:oddVBand="0" w:evenVBand="0" w:oddHBand="0" w:evenHBand="0" w:firstRowFirstColumn="0" w:firstRowLastColumn="0" w:lastRowFirstColumn="0" w:lastRowLastColumn="0"/>
+            <w:tcW w:w="4531" w:type="dxa"/>
+          </w:tcPr>
+          <w:p>
+            <w:pPr>
+              <w:rPr>
+                <w:lang w:val="en-NL"/>
+              </w:rPr>
+            </w:pPr>
+          </w:p>
+        </w:tc>
+        <w:tc>
+          <w:tcPr>
+            <w:tcW w:w="4531" w:type="dxa"/>
+          </w:tcPr>
+          <w:p>
+            <w:pPr>
+              <w:cnfStyle w:val="000000000000" w:firstRow="0" w:lastRow="0" w:firstColumn="0" w:lastColumn="0" w:oddVBand="0" w:evenVBand="0" w:oddHBand="0" w:evenHBand="0" w:firstRowFirstColumn="0" w:firstRowLastColumn="0" w:lastRowFirstColumn="0" w:lastRowLastColumn="0"/>
+              <w:rPr>
+                <w:lang w:val="en-US"/>
+              </w:rPr>
+            </w:pPr>
+          </w:p>
+        </w:tc>
+      </w:tr>
+      <w:tr>
+        <w:tc>
+          <w:tcPr>
+            <w:cnfStyle w:val="001000000000" w:firstRow="0" w:lastRow="0" w:firstColumn="1" w:lastColumn="0" w:oddVBand="0" w:evenVBand="0" w:oddHBand="0" w:evenHBand="0" w:firstRowFirstColumn="0" w:firstRowLastColumn="0" w:lastRowFirstColumn="0" w:lastRowLastColumn="0"/>
+            <w:tcW w:w="4531" w:type="dxa"/>
+          </w:tcPr>
+          <w:p>
+            <w:pPr>
+              <w:rPr>
+                <w:b w:val="0"/>
+                <w:bCs w:val="0"/>
+                <w:lang w:val="en-NL"/>
+              </w:rPr>
+            </w:pPr>
+            <w:r>
+              <w:rPr>
+                <w:lang w:val="en-NL"/>
+              </w:rPr>
+              <w:t>Report</w:t>
+            </w:r>
+          </w:p>
+        </w:tc>
+        <w:tc>
+          <w:tcPr>
+            <w:tcW w:w="4531" w:type="dxa"/>
+          </w:tcPr>
+          <w:p>
+            <w:pPr>
+              <w:cnfStyle w:val="000000000000" w:firstRow="0" w:lastRow="0" w:firstColumn="0" w:lastColumn="0" w:oddVBand="0" w:evenVBand="0" w:oddHBand="0" w:evenHBand="0" w:firstRowFirstColumn="0" w:firstRowLastColumn="0" w:lastRowFirstColumn="0" w:lastRowLastColumn="0"/>
+              <w:rPr>
+                <w:lang w:val="en-US"/>
+              </w:rPr>
+            </w:pPr>
+          </w:p>
+        </w:tc>
+      </w:tr>
+      <w:tr>
+        <w:tc>
+          <w:tcPr>
+            <w:cnfStyle w:val="001000000000" w:firstRow="0" w:lastRow="0" w:firstColumn="1" w:lastColumn="0" w:oddVBand="0" w:evenVBand="0" w:oddHBand="0" w:evenHBand="0" w:firstRowFirstColumn="0" w:firstRowLastColumn="0" w:lastRowFirstColumn="0" w:lastRowLastColumn="0"/>
+            <w:tcW w:w="4531" w:type="dxa"/>
+          </w:tcPr>
+          <w:p>
+            <w:pPr>
+              <w:rPr>
+                <w:b w:val="0"/>
+                <w:bCs w:val="0"/>
+                <w:lang w:val="en-NL"/>
+              </w:rPr>
+            </w:pPr>
+            <w:r>
+              <w:rPr>
+                <w:b w:val="0"/>
+                <w:bCs w:val="0"/>
+                <w:lang w:val="en-NL"/>
+              </w:rPr>
+              <w:t>Writing the abstract and introduction</w:t>
+            </w:r>
+          </w:p>
+        </w:tc>
+        <w:tc>
+          <w:tcPr>
+            <w:tcW w:w="4531" w:type="dxa"/>
+          </w:tcPr>
+          <w:p>
+            <w:pPr>
+              <w:cnfStyle w:val="000000000000" w:firstRow="0" w:lastRow="0" w:firstColumn="0" w:lastColumn="0" w:oddVBand="0" w:evenVBand="0" w:oddHBand="0" w:evenHBand="0" w:firstRowFirstColumn="0" w:firstRowLastColumn="0" w:lastRowFirstColumn="0" w:lastRowLastColumn="0"/>
+              <w:rPr>
+                <w:lang w:val="en-NL"/>
+              </w:rPr>
+            </w:pPr>
+            <w:r>
+              <w:rPr>
+                <w:lang w:val="en-NL"/>
+              </w:rPr>
+              <w:t>3</w:t>
+            </w:r>
+          </w:p>
+        </w:tc>
+      </w:tr>
+      <w:tr>
+        <w:tc>
+          <w:tcPr>
+            <w:cnfStyle w:val="001000000000" w:firstRow="0" w:lastRow="0" w:firstColumn="1" w:lastColumn="0" w:oddVBand="0" w:evenVBand="0" w:oddHBand="0" w:evenHBand="0" w:firstRowFirstColumn="0" w:firstRowLastColumn="0" w:lastRowFirstColumn="0" w:lastRowLastColumn="0"/>
+            <w:tcW w:w="4531" w:type="dxa"/>
+          </w:tcPr>
+          <w:p>
+            <w:pPr>
+              <w:rPr>
+                <w:b w:val="0"/>
+                <w:bCs w:val="0"/>
+                <w:lang w:val="en-NL"/>
+              </w:rPr>
+            </w:pPr>
+            <w:r>
+              <w:rPr>
+                <w:b w:val="0"/>
+                <w:bCs w:val="0"/>
+                <w:lang w:val="en-NL"/>
+              </w:rPr>
+              <w:t>Writing the methodology, part of text about physics engine</w:t>
+            </w:r>
+          </w:p>
+        </w:tc>
+        <w:tc>
+          <w:tcPr>
+            <w:tcW w:w="4531" w:type="dxa"/>
+          </w:tcPr>
+          <w:p>
+            <w:pPr>
+              <w:cnfStyle w:val="000000000000" w:firstRow="0" w:lastRow="0" w:firstColumn="0" w:lastColumn="0" w:oddVBand="0" w:evenVBand="0" w:oddHBand="0" w:evenHBand="0" w:firstRowFirstColumn="0" w:firstRowLastColumn="0" w:lastRowFirstColumn="0" w:lastRowLastColumn="0"/>
+              <w:rPr>
+                <w:lang w:val="en-NL"/>
+              </w:rPr>
+            </w:pPr>
+            <w:r>
+              <w:rPr>
+                <w:lang w:val="en-NL"/>
+              </w:rPr>
+              <w:t>3</w:t>
+            </w:r>
+          </w:p>
+        </w:tc>
+      </w:tr>
+      <w:tr>
+        <w:tc>
+          <w:tcPr>
+            <w:cnfStyle w:val="001000000000" w:firstRow="0" w:lastRow="0" w:firstColumn="1" w:lastColumn="0" w:oddVBand="0" w:evenVBand="0" w:oddHBand="0" w:evenHBand="0" w:firstRowFirstColumn="0" w:firstRowLastColumn="0" w:lastRowFirstColumn="0" w:lastRowLastColumn="0"/>
+            <w:tcW w:w="4531" w:type="dxa"/>
+          </w:tcPr>
+          <w:p>
+            <w:pPr>
+              <w:rPr>
+                <w:lang w:val="en-US"/>
+              </w:rPr>
+            </w:pPr>
+            <w:r>
+              <w:rPr>
+                <w:b w:val="0"/>
+                <w:bCs w:val="0"/>
+                <w:lang w:val="en-US"/>
+              </w:rPr>
+              <w:t>Research our code</w:t>
+            </w:r>
+          </w:p>
+        </w:tc>
+        <w:tc>
+          <w:tcPr>
+            <w:tcW w:w="4531" w:type="dxa"/>
+          </w:tcPr>
+          <w:p>
+            <w:pPr>
+              <w:cnfStyle w:val="000000000000" w:firstRow="0" w:lastRow="0" w:firstColumn="0" w:lastColumn="0" w:oddVBand="0" w:evenVBand="0" w:oddHBand="0" w:evenHBand="0" w:firstRowFirstColumn="0" w:firstRowLastColumn="0" w:lastRowFirstColumn="0" w:lastRowLastColumn="0"/>
+              <w:rPr>
+                <w:lang w:val="en-US"/>
+              </w:rPr>
+            </w:pPr>
+            <w:r>
+              <w:rPr>
+                <w:lang w:val="en-US"/>
+              </w:rPr>
+              <w:t>2</w:t>
+            </w:r>
+          </w:p>
+        </w:tc>
+      </w:tr>
+      <w:tr>
+        <w:tc>
+          <w:tcPr>
+            <w:cnfStyle w:val="001000000000" w:firstRow="0" w:lastRow="0" w:firstColumn="1" w:lastColumn="0" w:oddVBand="0" w:evenVBand="0" w:oddHBand="0" w:evenHBand="0" w:firstRowFirstColumn="0" w:firstRowLastColumn="0" w:lastRowFirstColumn="0" w:lastRowLastColumn="0"/>
+            <w:tcW w:w="4531" w:type="dxa"/>
+          </w:tcPr>
+          <w:p>
+            <w:pPr>
+              <w:rPr>
+                <w:lang w:val="en-NL"/>
+              </w:rPr>
+            </w:pPr>
+            <w:r>
+              <w:rPr>
+                <w:b w:val="0"/>
+                <w:bCs w:val="0"/>
+                <w:lang w:val="en-NL"/>
+              </w:rPr>
+              <w:lastRenderedPageBreak/>
+              <w:t>Proof-reading and rewriting parts of other members</w:t>
+            </w:r>
+          </w:p>
+        </w:tc>
+        <w:tc>
+          <w:tcPr>
+            <w:tcW w:w="4531" w:type="dxa"/>
+          </w:tcPr>
+          <w:p>
+            <w:pPr>
+              <w:cnfStyle w:val="000000000000" w:firstRow="0" w:lastRow="0" w:firstColumn="0" w:lastColumn="0" w:oddVBand="0" w:evenVBand="0" w:oddHBand="0" w:evenHBand="0" w:firstRowFirstColumn="0" w:firstRowLastColumn="0" w:lastRowFirstColumn="0" w:lastRowLastColumn="0"/>
+              <w:rPr>
+                <w:lang w:val="en-NL"/>
+              </w:rPr>
+            </w:pPr>
+            <w:r>
+              <w:rPr>
+                <w:lang w:val="en-NL"/>
+              </w:rPr>
+              <w:t>2</w:t>
+            </w:r>
+          </w:p>
+        </w:tc>
+      </w:tr>
+      <w:tr>
+        <w:tc>
+          <w:tcPr>
+            <w:cnfStyle w:val="001000000000" w:firstRow="0" w:lastRow="0" w:firstColumn="1" w:lastColumn="0" w:oddVBand="0" w:evenVBand="0" w:oddHBand="0" w:evenHBand="0" w:firstRowFirstColumn="0" w:firstRowLastColumn="0" w:lastRowFirstColumn="0" w:lastRowLastColumn="0"/>
+            <w:tcW w:w="4531" w:type="dxa"/>
+          </w:tcPr>
+          <w:p>
+            <w:pPr>
+              <w:rPr>
+                <w:b w:val="0"/>
+                <w:bCs w:val="0"/>
+                <w:lang w:val="en-NL"/>
+              </w:rPr>
+            </w:pPr>
+            <w:r>
+              <w:rPr>
+                <w:b w:val="0"/>
+                <w:bCs w:val="0"/>
+                <w:lang w:val="en-NL"/>
+              </w:rPr>
+              <w:t>Creating cohesion and presentable report and presentation that looks like a finished and polished piece of work</w:t>
+            </w:r>
+          </w:p>
+        </w:tc>
+        <w:tc>
+          <w:tcPr>
+            <w:tcW w:w="4531" w:type="dxa"/>
+          </w:tcPr>
+          <w:p>
+            <w:pPr>
+              <w:cnfStyle w:val="000000000000" w:firstRow="0" w:lastRow="0" w:firstColumn="0" w:lastColumn="0" w:oddVBand="0" w:evenVBand="0" w:oddHBand="0" w:evenHBand="0" w:firstRowFirstColumn="0" w:firstRowLastColumn="0" w:lastRowFirstColumn="0" w:lastRowLastColumn="0"/>
+              <w:rPr>
+                <w:lang w:val="en-NL"/>
+              </w:rPr>
+            </w:pPr>
+            <w:r>
+              <w:rPr>
+                <w:lang w:val="en-NL"/>
+              </w:rPr>
+              <w:t>4</w:t>
+            </w:r>
+          </w:p>
+        </w:tc>
+      </w:tr>
+      <w:tr>
+        <w:tc>
+          <w:tcPr>
+            <w:cnfStyle w:val="001000000000" w:firstRow="0" w:lastRow="0" w:firstColumn="1" w:lastColumn="0" w:oddVBand="0" w:evenVBand="0" w:oddHBand="0" w:evenHBand="0" w:firstRowFirstColumn="0" w:firstRowLastColumn="0" w:lastRowFirstColumn="0" w:lastRowLastColumn="0"/>
+            <w:tcW w:w="4531" w:type="dxa"/>
+          </w:tcPr>
+          <w:p>
+            <w:pPr>
+              <w:rPr>
+                <w:b w:val="0"/>
+                <w:bCs w:val="0"/>
+                <w:lang w:val="en-NL"/>
+              </w:rPr>
+            </w:pPr>
+          </w:p>
+        </w:tc>
+        <w:tc>
+          <w:tcPr>
+            <w:tcW w:w="4531" w:type="dxa"/>
+          </w:tcPr>
+          <w:p>
+            <w:pPr>
+              <w:cnfStyle w:val="000000000000" w:firstRow="0" w:lastRow="0" w:firstColumn="0" w:lastColumn="0" w:oddVBand="0" w:evenVBand="0" w:oddHBand="0" w:evenHBand="0" w:firstRowFirstColumn="0" w:firstRowLastColumn="0" w:lastRowFirstColumn="0" w:lastRowLastColumn="0"/>
+              <w:rPr>
+                <w:lang w:val="en-NL"/>
+              </w:rPr>
+            </w:pPr>
+          </w:p>
+        </w:tc>
+      </w:tr>
+      <w:tr>
+        <w:tc>
+          <w:tcPr>
+            <w:cnfStyle w:val="001000000000" w:firstRow="0" w:lastRow="0" w:firstColumn="1" w:lastColumn="0" w:oddVBand="0" w:evenVBand="0" w:oddHBand="0" w:evenHBand="0" w:firstRowFirstColumn="0" w:firstRowLastColumn="0" w:lastRowFirstColumn="0" w:lastRowLastColumn="0"/>
+            <w:tcW w:w="4531" w:type="dxa"/>
+          </w:tcPr>
+          <w:p>
+            <w:pPr>
+              <w:rPr>
+                <w:lang w:val="en-US"/>
+              </w:rPr>
+            </w:pPr>
+            <w:r>
+              <w:rPr>
+                <w:lang w:val="en-US"/>
+              </w:rPr>
+              <w:t>Presentation</w:t>
+            </w:r>
+          </w:p>
+        </w:tc>
+        <w:tc>
+          <w:tcPr>
+            <w:tcW w:w="4531" w:type="dxa"/>
+          </w:tcPr>
+          <w:p>
+            <w:pPr>
+              <w:cnfStyle w:val="000000000000" w:firstRow="0" w:lastRow="0" w:firstColumn="0" w:lastColumn="0" w:oddVBand="0" w:evenVBand="0" w:oddHBand="0" w:evenHBand="0" w:firstRowFirstColumn="0" w:firstRowLastColumn="0" w:lastRowFirstColumn="0" w:lastRowLastColumn="0"/>
+              <w:rPr>
+                <w:lang w:val="en-US"/>
+              </w:rPr>
+            </w:pPr>
+          </w:p>
+        </w:tc>
+      </w:tr>
+      <w:tr>
+        <w:tc>
+          <w:tcPr>
+            <w:cnfStyle w:val="001000000000" w:firstRow="0" w:lastRow="0" w:firstColumn="1" w:lastColumn="0" w:oddVBand="0" w:evenVBand="0" w:oddHBand="0" w:evenHBand="0" w:firstRowFirstColumn="0" w:firstRowLastColumn="0" w:lastRowFirstColumn="0" w:lastRowLastColumn="0"/>
+            <w:tcW w:w="4531" w:type="dxa"/>
+          </w:tcPr>
+          <w:p>
+            <w:pPr>
+              <w:rPr>
+                <w:b w:val="0"/>
+                <w:bCs w:val="0"/>
+                <w:lang w:val="en-NL"/>
+              </w:rPr>
+            </w:pPr>
+            <w:r>
+              <w:rPr>
+                <w:b w:val="0"/>
+                <w:bCs w:val="0"/>
+                <w:lang w:val="en-NL"/>
+              </w:rPr>
+              <w:t>Creating general blueprint for the presentation together with Aaron</w:t>
+            </w:r>
+          </w:p>
+        </w:tc>
+        <w:tc>
+          <w:tcPr>
+            <w:tcW w:w="4531" w:type="dxa"/>
+          </w:tcPr>
+          <w:p>
+            <w:pPr>
+              <w:cnfStyle w:val="000000000000" w:firstRow="0" w:lastRow="0" w:firstColumn="0" w:lastColumn="0" w:oddVBand="0" w:evenVBand="0" w:oddHBand="0" w:evenHBand="0" w:firstRowFirstColumn="0" w:firstRowLastColumn="0" w:lastRowFirstColumn="0" w:lastRowLastColumn="0"/>
+              <w:rPr>
+                <w:lang w:val="en-NL"/>
+              </w:rPr>
+            </w:pPr>
+            <w:r>
+              <w:rPr>
+                <w:lang w:val="en-NL"/>
+              </w:rPr>
+              <w:t>2</w:t>
+            </w:r>
+          </w:p>
+        </w:tc>
+      </w:tr>
+      <w:tr>
+        <w:tc>
+          <w:tcPr>
+            <w:cnfStyle w:val="001000000000" w:firstRow="0" w:lastRow="0" w:firstColumn="1" w:lastColumn="0" w:oddVBand="0" w:evenVBand="0" w:oddHBand="0" w:evenHBand="0" w:firstRowFirstColumn="0" w:firstRowLastColumn="0" w:lastRowFirstColumn="0" w:lastRowLastColumn="0"/>
+            <w:tcW w:w="4531" w:type="dxa"/>
+          </w:tcPr>
+          <w:p>
+            <w:pPr>
+              <w:rPr>
+                <w:b w:val="0"/>
+                <w:bCs w:val="0"/>
+                <w:lang w:val="en-US"/>
+              </w:rPr>
+            </w:pPr>
+          </w:p>
+        </w:tc>
+        <w:tc>
+          <w:tcPr>
+            <w:tcW w:w="4531" w:type="dxa"/>
+          </w:tcPr>
+          <w:p>
+            <w:pPr>
+              <w:cnfStyle w:val="000000000000" w:firstRow="0" w:lastRow="0" w:firstColumn="0" w:lastColumn="0" w:oddVBand="0" w:evenVBand="0" w:oddHBand="0" w:evenHBand="0" w:firstRowFirstColumn="0" w:firstRowLastColumn="0" w:lastRowFirstColumn="0" w:lastRowLastColumn="0"/>
+              <w:rPr>
+                <w:lang w:val="en-US"/>
+              </w:rPr>
+            </w:pPr>
+          </w:p>
+        </w:tc>
+      </w:tr>
+      <w:tr>
+        <w:tc>
+          <w:tcPr>
+            <w:cnfStyle w:val="001000000000" w:firstRow="0" w:lastRow="0" w:firstColumn="1" w:lastColumn="0" w:oddVBand="0" w:evenVBand="0" w:oddHBand="0" w:evenHBand="0" w:firstRowFirstColumn="0" w:firstRowLastColumn="0" w:lastRowFirstColumn="0" w:lastRowLastColumn="0"/>
+            <w:tcW w:w="4531" w:type="dxa"/>
+          </w:tcPr>
+          <w:p>
+            <w:pPr>
+              <w:rPr>
+                <w:b w:val="0"/>
+                <w:bCs w:val="0"/>
+                <w:lang w:val="en-NL"/>
+              </w:rPr>
+            </w:pPr>
+            <w:r>
+              <w:rPr>
+                <w:lang w:val="en-NL"/>
+              </w:rPr>
+              <w:t>Experiments</w:t>
+            </w:r>
+          </w:p>
+        </w:tc>
+        <w:tc>
+          <w:tcPr>
+            <w:tcW w:w="4531" w:type="dxa"/>
+          </w:tcPr>
+          <w:p>
+            <w:pPr>
+              <w:cnfStyle w:val="000000000000" w:firstRow="0" w:lastRow="0" w:firstColumn="0" w:lastColumn="0" w:oddVBand="0" w:evenVBand="0" w:oddHBand="0" w:evenHBand="0" w:firstRowFirstColumn="0" w:firstRowLastColumn="0" w:lastRowFirstColumn="0" w:lastRowLastColumn="0"/>
+              <w:rPr>
+                <w:lang w:val="en-US"/>
+              </w:rPr>
+            </w:pPr>
+          </w:p>
+        </w:tc>
+      </w:tr>
+      <w:tr>
+        <w:tc>
+          <w:tcPr>
+            <w:cnfStyle w:val="001000000000" w:firstRow="0" w:lastRow="0" w:firstColumn="1" w:lastColumn="0" w:oddVBand="0" w:evenVBand="0" w:oddHBand="0" w:evenHBand="0" w:firstRowFirstColumn="0" w:firstRowLastColumn="0" w:lastRowFirstColumn="0" w:lastRowLastColumn="0"/>
+            <w:tcW w:w="4531" w:type="dxa"/>
+          </w:tcPr>
+          <w:p>
+            <w:pPr>
+              <w:rPr>
+                <w:b w:val="0"/>
+                <w:bCs w:val="0"/>
+                <w:lang w:val="en-NL"/>
+              </w:rPr>
+            </w:pPr>
+            <w:r>
+              <w:rPr>
+                <w:b w:val="0"/>
+                <w:bCs w:val="0"/>
+                <w:lang w:val="en-NL"/>
+              </w:rPr>
+              <w:t>Execution of the experiments with regards to the solvers</w:t>
+            </w:r>
+          </w:p>
+        </w:tc>
+        <w:tc>
+          <w:tcPr>
+            <w:tcW w:w="4531" w:type="dxa"/>
+          </w:tcPr>
+          <w:p>
+            <w:pPr>
+              <w:cnfStyle w:val="000000000000" w:firstRow="0" w:lastRow="0" w:firstColumn="0" w:lastColumn="0" w:oddVBand="0" w:evenVBand="0" w:oddHBand="0" w:evenHBand="0" w:firstRowFirstColumn="0" w:firstRowLastColumn="0" w:lastRowFirstColumn="0" w:lastRowLastColumn="0"/>
+              <w:rPr>
+                <w:lang w:val="en-NL"/>
+              </w:rPr>
+            </w:pPr>
+            <w:r>
+              <w:rPr>
+                <w:lang w:val="en-NL"/>
+              </w:rPr>
+              <w:t>5</w:t>
+            </w:r>
+          </w:p>
+        </w:tc>
+      </w:tr>
+      <w:tr>
+        <w:tc>
+          <w:tcPr>
+            <w:cnfStyle w:val="001000000000" w:firstRow="0" w:lastRow="0" w:firstColumn="1" w:lastColumn="0" w:oddVBand="0" w:evenVBand="0" w:oddHBand="0" w:evenHBand="0" w:firstRowFirstColumn="0" w:firstRowLastColumn="0" w:lastRowFirstColumn="0" w:lastRowLastColumn="0"/>
+            <w:tcW w:w="4531" w:type="dxa"/>
+          </w:tcPr>
+          <w:p>
+            <w:pPr>
+              <w:rPr>
+                <w:lang w:val="en-NL"/>
+              </w:rPr>
+            </w:pPr>
+          </w:p>
+        </w:tc>
+        <w:tc>
+          <w:tcPr>
+            <w:tcW w:w="4531" w:type="dxa"/>
+          </w:tcPr>
+          <w:p>
+            <w:pPr>
+              <w:cnfStyle w:val="000000000000" w:firstRow="0" w:lastRow="0" w:firstColumn="0" w:lastColumn="0" w:oddVBand="0" w:evenVBand="0" w:oddHBand="0" w:evenHBand="0" w:firstRowFirstColumn="0" w:firstRowLastColumn="0" w:lastRowFirstColumn="0" w:lastRowLastColumn="0"/>
+              <w:rPr>
+                <w:lang w:val="en-US"/>
+              </w:rPr>
+            </w:pPr>
+          </w:p>
+        </w:tc>
+      </w:tr>
+      <w:tr>
+        <w:tc>
+          <w:tcPr>
+            <w:cnfStyle w:val="001000000000" w:firstRow="0" w:lastRow="0" w:firstColumn="1" w:lastColumn="0" w:oddVBand="0" w:evenVBand="0" w:oddHBand="0" w:evenHBand="0" w:firstRowFirstColumn="0" w:firstRowLastColumn="0" w:lastRowFirstColumn="0" w:lastRowLastColumn="0"/>
+            <w:tcW w:w="4531" w:type="dxa"/>
+          </w:tcPr>
+          <w:p>
+            <w:pPr>
+              <w:rPr>
+                <w:lang w:val="en-US"/>
+              </w:rPr>
+            </w:pPr>
+            <w:r>
+              <w:rPr>
+                <w:lang w:val="en-US"/>
+              </w:rPr>
+              <w:t>Group organization</w:t>
+            </w:r>
+          </w:p>
+        </w:tc>
+        <w:tc>
+          <w:tcPr>
+            <w:tcW w:w="4531" w:type="dxa"/>
+          </w:tcPr>
+          <w:p>
+            <w:pPr>
+              <w:cnfStyle w:val="000000000000" w:firstRow="0" w:lastRow="0" w:firstColumn="0" w:lastColumn="0" w:oddVBand="0" w:evenVBand="0" w:oddHBand="0" w:evenHBand="0" w:firstRowFirstColumn="0" w:firstRowLastColumn="0" w:lastRowFirstColumn="0" w:lastRowLastColumn="0"/>
+              <w:rPr>
+                <w:lang w:val="en-US"/>
+              </w:rPr>
+            </w:pPr>
+          </w:p>
+        </w:tc>
+      </w:tr>
+      <w:tr>
+        <w:tc>
+          <w:tcPr>
+            <w:cnfStyle w:val="001000000000" w:firstRow="0" w:lastRow="0" w:firstColumn="1" w:lastColumn="0" w:oddVBand="0" w:evenVBand="0" w:oddHBand="0" w:evenHBand="0" w:firstRowFirstColumn="0" w:firstRowLastColumn="0" w:lastRowFirstColumn="0" w:lastRowLastColumn="0"/>
+            <w:tcW w:w="4531" w:type="dxa"/>
+          </w:tcPr>
+          <w:p>
+            <w:pPr>
+              <w:rPr>
+                <w:b w:val="0"/>
+                <w:bCs w:val="0"/>
+                <w:lang w:val="en-US"/>
+              </w:rPr>
+            </w:pPr>
+            <w:r>
+              <w:rPr>
+                <w:b w:val="0"/>
+                <w:bCs w:val="0"/>
+                <w:lang w:val="en-US"/>
+              </w:rPr>
+              <w:t>Meetings</w:t>
+            </w:r>
+          </w:p>
+        </w:tc>
+        <w:tc>
+          <w:tcPr>
+            <w:tcW w:w="4531" w:type="dxa"/>
+          </w:tcPr>
+          <w:p>
+            <w:pPr>
+              <w:cnfStyle w:val="000000000000" w:firstRow="0" w:lastRow="0" w:firstColumn="0" w:lastColumn="0" w:oddVBand="0" w:evenVBand="0" w:oddHBand="0" w:evenHBand="0" w:firstRowFirstColumn="0" w:firstRowLastColumn="0" w:lastRowFirstColumn="0" w:lastRowLastColumn="0"/>
+              <w:rPr>
+                <w:lang w:val="en-US"/>
+              </w:rPr>
+            </w:pPr>
+            <w:r>
+              <w:rPr>
+                <w:lang w:val="en-US"/>
+              </w:rPr>
+              <w:t>10</w:t>
+            </w:r>
+          </w:p>
+        </w:tc>
+      </w:tr>
+      <w:tr>
+        <w:tc>
+          <w:tcPr>
+            <w:cnfStyle w:val="001000000000" w:firstRow="0" w:lastRow="0" w:firstColumn="1" w:lastColumn="0" w:oddVBand="0" w:evenVBand="0" w:oddHBand="0" w:evenHBand="0" w:firstRowFirstColumn="0" w:firstRowLastColumn="0" w:lastRowFirstColumn="0" w:lastRowLastColumn="0"/>
+            <w:tcW w:w="4531" w:type="dxa"/>
+          </w:tcPr>
+          <w:p>
+            <w:pPr>
+              <w:rPr>
+                <w:b w:val="0"/>
+                <w:bCs w:val="0"/>
+                <w:lang w:val="en-NL"/>
+              </w:rPr>
+            </w:pPr>
+            <w:r>
+              <w:rPr>
+                <w:b w:val="0"/>
+                <w:bCs w:val="0"/>
+                <w:lang w:val="en-NL"/>
+              </w:rPr>
+              <w:t>Processing minutes</w:t>
+            </w:r>
+          </w:p>
+        </w:tc>
+        <w:tc>
+          <w:tcPr>
+            <w:tcW w:w="4531" w:type="dxa"/>
+          </w:tcPr>
+          <w:p>
+            <w:pPr>
+              <w:cnfStyle w:val="000000000000" w:firstRow="0" w:lastRow="0" w:firstColumn="0" w:lastColumn="0" w:oddVBand="0" w:evenVBand="0" w:oddHBand="0" w:evenHBand="0" w:firstRowFirstColumn="0" w:firstRowLastColumn="0" w:lastRowFirstColumn="0" w:lastRowLastColumn="0"/>
+              <w:rPr>
+                <w:lang w:val="en-NL"/>
+              </w:rPr>
+            </w:pPr>
+            <w:r>
+              <w:rPr>
+                <w:lang w:val="en-NL"/>
+              </w:rPr>
+              <w:t>1</w:t>
+            </w:r>
+          </w:p>
+        </w:tc>
+      </w:tr>
+      <w:tr>
+        <w:tc>
+          <w:tcPr>
+            <w:cnfStyle w:val="001000000000" w:firstRow="0" w:lastRow="0" w:firstColumn="1" w:lastColumn="0" w:oddVBand="0" w:evenVBand="0" w:oddHBand="0" w:evenHBand="0" w:firstRowFirstColumn="0" w:firstRowLastColumn="0" w:lastRowFirstColumn="0" w:lastRowLastColumn="0"/>
+            <w:tcW w:w="4531" w:type="dxa"/>
+          </w:tcPr>
+          <w:p>
+            <w:pPr>
+              <w:rPr>
+                <w:b w:val="0"/>
+                <w:bCs w:val="0"/>
+                <w:lang w:val="en-NL"/>
+              </w:rPr>
+            </w:pPr>
+          </w:p>
+        </w:tc>
+        <w:tc>
+          <w:tcPr>
+            <w:tcW w:w="4531" w:type="dxa"/>
+          </w:tcPr>
+          <w:p>
+            <w:pPr>
+              <w:cnfStyle w:val="000000000000" w:firstRow="0" w:lastRow="0" w:firstColumn="0" w:lastColumn="0" w:oddVBand="0" w:evenVBand="0" w:oddHBand="0" w:evenHBand="0" w:firstRowFirstColumn="0" w:firstRowLastColumn="0" w:lastRowFirstColumn="0" w:lastRowLastColumn="0"/>
+              <w:rPr>
+                <w:lang w:val="en-NL"/>
+              </w:rPr>
+            </w:pPr>
+          </w:p>
+        </w:tc>
+      </w:tr>
+      <w:tr>
+        <w:tc>
+          <w:tcPr>
+            <w:cnfStyle w:val="001000000000" w:firstRow="0" w:lastRow="0" w:firstColumn="1" w:lastColumn="0" w:oddVBand="0" w:evenVBand="0" w:oddHBand="0" w:evenHBand="0" w:firstRowFirstColumn="0" w:firstRowLastColumn="0" w:lastRowFirstColumn="0" w:lastRowLastColumn="0"/>
+            <w:tcW w:w="4531" w:type="dxa"/>
+          </w:tcPr>
+          <w:p>
+            <w:pPr>
+              <w:rPr>
+                <w:b w:val="0"/>
+                <w:bCs w:val="0"/>
+                <w:lang w:val="en-US"/>
+              </w:rPr>
+            </w:pPr>
+            <w:r>
+              <w:rPr>
+                <w:lang w:val="en-US"/>
+              </w:rPr>
+              <w:t>Helping others</w:t>
+            </w:r>
+          </w:p>
+        </w:tc>
+        <w:tc>
+          <w:tcPr>
+            <w:tcW w:w="4531" w:type="dxa"/>
+          </w:tcPr>
+          <w:p>
+            <w:pPr>
+              <w:cnfStyle w:val="000000000000" w:firstRow="0" w:lastRow="0" w:firstColumn="0" w:lastColumn="0" w:oddVBand="0" w:evenVBand="0" w:oddHBand="0" w:evenHBand="0" w:firstRowFirstColumn="0" w:firstRowLastColumn="0" w:lastRowFirstColumn="0" w:lastRowLastColumn="0"/>
+              <w:rPr>
+                <w:lang w:val="en-NL"/>
+              </w:rPr>
+            </w:pPr>
+            <w:r>
+              <w:rPr>
+                <w:lang w:val="en-NL"/>
+              </w:rPr>
+              <w:t>4</w:t>
+            </w:r>
+          </w:p>
+        </w:tc>
+      </w:tr>
+    </w:tbl>
+    <w:p>
+      <w:pPr>
+        <w:spacing w:before="120" w:after="0"/>
+        <w:rPr>
+          <w:lang w:val="en-NL"/>
+        </w:rPr>
+      </w:pPr>
+      <w:r>
+        <w:rPr>
+          <w:lang w:val="en-US"/>
+        </w:rPr>
+        <w:t xml:space="preserve">Total: </w:t>
+      </w:r>
+      <w:r>
+        <w:rPr>
+          <w:lang w:val="en-NL"/>
+        </w:rPr>
+        <w:t>39 hours</w:t>
+      </w:r>
+      <w:bookmarkStart w:id="0" w:name="_GoBack"/>
+      <w:bookmarkEnd w:id="0"/>
+    </w:p>
+    <w:p>
+      <w:pPr>
+        <w:spacing w:after="0"/>
+        <w:rPr>
+          <w:b/>
+          <w:bCs/>
+          <w:lang w:val="en-NL"/>
         </w:rPr>
       </w:pPr>
     </w:p>
@@ -4581,7 +5487,7 @@
 </file>
 
 <file path=word/endnotes.xml><?xml version="1.0" encoding="utf-8"?>
-<w:endnotes xmlns:wpc="http://schemas.microsoft.com/office/word/2010/wordprocessingCanvas" xmlns:cx="http://schemas.microsoft.com/office/drawing/2014/chartex" xmlns:cx1="http://schemas.microsoft.com/office/drawing/2015/9/8/chartex" xmlns:cx2="http://schemas.microsoft.com/office/drawing/2015/10/21/chartex" xmlns:cx3="http://schemas.microsoft.com/office/drawing/2016/5/9/chartex" xmlns:cx4="http://schemas.microsoft.com/office/drawing/2016/5/10/chartex" xmlns:cx5="http://schemas.microsoft.com/office/drawing/2016/5/11/chartex" xmlns:cx6="http://schemas.microsoft.com/office/drawing/2016/5/12/chartex" xmlns:cx7="http://schemas.microsoft.com/office/drawing/2016/5/13/chartex" xmlns:cx8="http://schemas.microsoft.com/office/drawing/2016/5/14/chartex" xmlns:mc="http://schemas.openxmlformats.org/markup-compatibility/2006" xmlns:aink="http://schemas.microsoft.com/office/drawing/2016/ink" xmlns:am3d="http://schemas.microsoft.com/office/drawing/2017/model3d" xmlns:o="urn:schemas-microsoft-com:office:office" xmlns:r="http://schemas.openxmlformats.org/officeDocument/2006/relationships" xmlns:m="http://schemas.openxmlformats.org/officeDocument/2006/math" xmlns:v="urn:schemas-microsoft-com:vml" xmlns:wp14="http://schemas.microsoft.com/office/word/2010/wordprocessingDrawing" xmlns:wp="http://schemas.openxmlformats.org/drawingml/2006/wordprocessingDrawing" xmlns:w10="urn:schemas-microsoft-com:office:word" xmlns:w="http://schemas.openxmlformats.org/wordprocessingml/2006/main" xmlns:w14="http://schemas.microsoft.com/office/word/2010/wordml" xmlns:w15="http://schemas.microsoft.com/office/word/2012/wordml" xmlns:w16cex="http://schemas.microsoft.com/office/word/2018/wordml/cex" xmlns:w16cid="http://schemas.microsoft.com/office/word/2016/wordml/cid" xmlns:w16="http://schemas.microsoft.com/office/word/2018/wordml" xmlns:w16se="http://schemas.microsoft.com/office/word/2015/wordml/symex" xmlns:wpg="http://schemas.microsoft.com/office/word/2010/wordprocessingGroup" xmlns:wpi="http://schemas.microsoft.com/office/word/2010/wordprocessingInk" xmlns:wne="http://schemas.microsoft.com/office/word/2006/wordml" xmlns:wps="http://schemas.microsoft.com/office/word/2010/wordprocessingShape" mc:Ignorable="w14 w15 w16se w16cid w16 w16cex wp14">
+<w:endnotes xmlns:wpc="http://schemas.microsoft.com/office/word/2010/wordprocessingCanvas" xmlns:cx="http://schemas.microsoft.com/office/drawing/2014/chartex" xmlns:cx1="http://schemas.microsoft.com/office/drawing/2015/9/8/chartex" xmlns:cx2="http://schemas.microsoft.com/office/drawing/2015/10/21/chartex" xmlns:cx3="http://schemas.microsoft.com/office/drawing/2016/5/9/chartex" xmlns:cx4="http://schemas.microsoft.com/office/drawing/2016/5/10/chartex" xmlns:cx5="http://schemas.microsoft.com/office/drawing/2016/5/11/chartex" xmlns:cx6="http://schemas.microsoft.com/office/drawing/2016/5/12/chartex" xmlns:cx7="http://schemas.microsoft.com/office/drawing/2016/5/13/chartex" xmlns:cx8="http://schemas.microsoft.com/office/drawing/2016/5/14/chartex" xmlns:mc="http://schemas.openxmlformats.org/markup-compatibility/2006" xmlns:aink="http://schemas.microsoft.com/office/drawing/2016/ink" xmlns:am3d="http://schemas.microsoft.com/office/drawing/2017/model3d" xmlns:o="urn:schemas-microsoft-com:office:office" xmlns:r="http://schemas.openxmlformats.org/officeDocument/2006/relationships" xmlns:m="http://schemas.openxmlformats.org/officeDocument/2006/math" xmlns:v="urn:schemas-microsoft-com:vml" xmlns:wp14="http://schemas.microsoft.com/office/word/2010/wordprocessingDrawing" xmlns:wp="http://schemas.openxmlformats.org/drawingml/2006/wordprocessingDrawing" xmlns:w10="urn:schemas-microsoft-com:office:word" xmlns:w="http://schemas.openxmlformats.org/wordprocessingml/2006/main" xmlns:w14="http://schemas.microsoft.com/office/word/2010/wordml" xmlns:w15="http://schemas.microsoft.com/office/word/2012/wordml" xmlns:w16cid="http://schemas.microsoft.com/office/word/2016/wordml/cid" xmlns:w16se="http://schemas.microsoft.com/office/word/2015/wordml/symex" xmlns:wpg="http://schemas.microsoft.com/office/word/2010/wordprocessingGroup" xmlns:wpi="http://schemas.microsoft.com/office/word/2010/wordprocessingInk" xmlns:wne="http://schemas.microsoft.com/office/word/2006/wordml" xmlns:wps="http://schemas.microsoft.com/office/word/2010/wordprocessingShape" mc:Ignorable="w14 w15 w16se w16cid wp14">
   <w:endnote w:type="separator" w:id="-1">
     <w:p>
       <w:pPr>
@@ -4606,7 +5512,7 @@
 </file>
 
 <file path=word/footnotes.xml><?xml version="1.0" encoding="utf-8"?>
-<w:footnotes xmlns:wpc="http://schemas.microsoft.com/office/word/2010/wordprocessingCanvas" xmlns:cx="http://schemas.microsoft.com/office/drawing/2014/chartex" xmlns:cx1="http://schemas.microsoft.com/office/drawing/2015/9/8/chartex" xmlns:cx2="http://schemas.microsoft.com/office/drawing/2015/10/21/chartex" xmlns:cx3="http://schemas.microsoft.com/office/drawing/2016/5/9/chartex" xmlns:cx4="http://schemas.microsoft.com/office/drawing/2016/5/10/chartex" xmlns:cx5="http://schemas.microsoft.com/office/drawing/2016/5/11/chartex" xmlns:cx6="http://schemas.microsoft.com/office/drawing/2016/5/12/chartex" xmlns:cx7="http://schemas.microsoft.com/office/drawing/2016/5/13/chartex" xmlns:cx8="http://schemas.microsoft.com/office/drawing/2016/5/14/chartex" xmlns:mc="http://schemas.openxmlformats.org/markup-compatibility/2006" xmlns:aink="http://schemas.microsoft.com/office/drawing/2016/ink" xmlns:am3d="http://schemas.microsoft.com/office/drawing/2017/model3d" xmlns:o="urn:schemas-microsoft-com:office:office" xmlns:r="http://schemas.openxmlformats.org/officeDocument/2006/relationships" xmlns:m="http://schemas.openxmlformats.org/officeDocument/2006/math" xmlns:v="urn:schemas-microsoft-com:vml" xmlns:wp14="http://schemas.microsoft.com/office/word/2010/wordprocessingDrawing" xmlns:wp="http://schemas.openxmlformats.org/drawingml/2006/wordprocessingDrawing" xmlns:w10="urn:schemas-microsoft-com:office:word" xmlns:w="http://schemas.openxmlformats.org/wordprocessingml/2006/main" xmlns:w14="http://schemas.microsoft.com/office/word/2010/wordml" xmlns:w15="http://schemas.microsoft.com/office/word/2012/wordml" xmlns:w16cex="http://schemas.microsoft.com/office/word/2018/wordml/cex" xmlns:w16cid="http://schemas.microsoft.com/office/word/2016/wordml/cid" xmlns:w16="http://schemas.microsoft.com/office/word/2018/wordml" xmlns:w16se="http://schemas.microsoft.com/office/word/2015/wordml/symex" xmlns:wpg="http://schemas.microsoft.com/office/word/2010/wordprocessingGroup" xmlns:wpi="http://schemas.microsoft.com/office/word/2010/wordprocessingInk" xmlns:wne="http://schemas.microsoft.com/office/word/2006/wordml" xmlns:wps="http://schemas.microsoft.com/office/word/2010/wordprocessingShape" mc:Ignorable="w14 w15 w16se w16cid w16 w16cex wp14">
+<w:footnotes xmlns:wpc="http://schemas.microsoft.com/office/word/2010/wordprocessingCanvas" xmlns:cx="http://schemas.microsoft.com/office/drawing/2014/chartex" xmlns:cx1="http://schemas.microsoft.com/office/drawing/2015/9/8/chartex" xmlns:cx2="http://schemas.microsoft.com/office/drawing/2015/10/21/chartex" xmlns:cx3="http://schemas.microsoft.com/office/drawing/2016/5/9/chartex" xmlns:cx4="http://schemas.microsoft.com/office/drawing/2016/5/10/chartex" xmlns:cx5="http://schemas.microsoft.com/office/drawing/2016/5/11/chartex" xmlns:cx6="http://schemas.microsoft.com/office/drawing/2016/5/12/chartex" xmlns:cx7="http://schemas.microsoft.com/office/drawing/2016/5/13/chartex" xmlns:cx8="http://schemas.microsoft.com/office/drawing/2016/5/14/chartex" xmlns:mc="http://schemas.openxmlformats.org/markup-compatibility/2006" xmlns:aink="http://schemas.microsoft.com/office/drawing/2016/ink" xmlns:am3d="http://schemas.microsoft.com/office/drawing/2017/model3d" xmlns:o="urn:schemas-microsoft-com:office:office" xmlns:r="http://schemas.openxmlformats.org/officeDocument/2006/relationships" xmlns:m="http://schemas.openxmlformats.org/officeDocument/2006/math" xmlns:v="urn:schemas-microsoft-com:vml" xmlns:wp14="http://schemas.microsoft.com/office/word/2010/wordprocessingDrawing" xmlns:wp="http://schemas.openxmlformats.org/drawingml/2006/wordprocessingDrawing" xmlns:w10="urn:schemas-microsoft-com:office:word" xmlns:w="http://schemas.openxmlformats.org/wordprocessingml/2006/main" xmlns:w14="http://schemas.microsoft.com/office/word/2010/wordml" xmlns:w15="http://schemas.microsoft.com/office/word/2012/wordml" xmlns:w16cid="http://schemas.microsoft.com/office/word/2016/wordml/cid" xmlns:w16se="http://schemas.microsoft.com/office/word/2015/wordml/symex" xmlns:wpg="http://schemas.microsoft.com/office/word/2010/wordprocessingGroup" xmlns:wpi="http://schemas.microsoft.com/office/word/2010/wordprocessingInk" xmlns:wne="http://schemas.microsoft.com/office/word/2006/wordml" xmlns:wps="http://schemas.microsoft.com/office/word/2010/wordprocessingShape" mc:Ignorable="w14 w15 w16se w16cid wp14">
   <w:footnote w:type="separator" w:id="-1">
     <w:p>
       <w:pPr>
@@ -4631,7 +5537,7 @@
 </file>
 
 <file path=word/numbering.xml><?xml version="1.0" encoding="utf-8"?>
-<w:numbering xmlns:wpc="http://schemas.microsoft.com/office/word/2010/wordprocessingCanvas" xmlns:cx="http://schemas.microsoft.com/office/drawing/2014/chartex" xmlns:cx1="http://schemas.microsoft.com/office/drawing/2015/9/8/chartex" xmlns:cx2="http://schemas.microsoft.com/office/drawing/2015/10/21/chartex" xmlns:cx3="http://schemas.microsoft.com/office/drawing/2016/5/9/chartex" xmlns:cx4="http://schemas.microsoft.com/office/drawing/2016/5/10/chartex" xmlns:cx5="http://schemas.microsoft.com/office/drawing/2016/5/11/chartex" xmlns:cx6="http://schemas.microsoft.com/office/drawing/2016/5/12/chartex" xmlns:cx7="http://schemas.microsoft.com/office/drawing/2016/5/13/chartex" xmlns:cx8="http://schemas.microsoft.com/office/drawing/2016/5/14/chartex" xmlns:mc="http://schemas.openxmlformats.org/markup-compatibility/2006" xmlns:aink="http://schemas.microsoft.com/office/drawing/2016/ink" xmlns:am3d="http://schemas.microsoft.com/office/drawing/2017/model3d" xmlns:o="urn:schemas-microsoft-com:office:office" xmlns:r="http://schemas.openxmlformats.org/officeDocument/2006/relationships" xmlns:m="http://schemas.openxmlformats.org/officeDocument/2006/math" xmlns:v="urn:schemas-microsoft-com:vml" xmlns:wp14="http://schemas.microsoft.com/office/word/2010/wordprocessingDrawing" xmlns:wp="http://schemas.openxmlformats.org/drawingml/2006/wordprocessingDrawing" xmlns:w10="urn:schemas-microsoft-com:office:word" xmlns:w="http://schemas.openxmlformats.org/wordprocessingml/2006/main" xmlns:w14="http://schemas.microsoft.com/office/word/2010/wordml" xmlns:w15="http://schemas.microsoft.com/office/word/2012/wordml" xmlns:w16cex="http://schemas.microsoft.com/office/word/2018/wordml/cex" xmlns:w16cid="http://schemas.microsoft.com/office/word/2016/wordml/cid" xmlns:w16="http://schemas.microsoft.com/office/word/2018/wordml" xmlns:w16se="http://schemas.microsoft.com/office/word/2015/wordml/symex" xmlns:wpg="http://schemas.microsoft.com/office/word/2010/wordprocessingGroup" xmlns:wpi="http://schemas.microsoft.com/office/word/2010/wordprocessingInk" xmlns:wne="http://schemas.microsoft.com/office/word/2006/wordml" xmlns:wps="http://schemas.microsoft.com/office/word/2010/wordprocessingShape" mc:Ignorable="w14 w15 w16se w16cid w16 w16cex wp14">
+<w:numbering xmlns:wpc="http://schemas.microsoft.com/office/word/2010/wordprocessingCanvas" xmlns:cx="http://schemas.microsoft.com/office/drawing/2014/chartex" xmlns:cx1="http://schemas.microsoft.com/office/drawing/2015/9/8/chartex" xmlns:cx2="http://schemas.microsoft.com/office/drawing/2015/10/21/chartex" xmlns:cx3="http://schemas.microsoft.com/office/drawing/2016/5/9/chartex" xmlns:cx4="http://schemas.microsoft.com/office/drawing/2016/5/10/chartex" xmlns:cx5="http://schemas.microsoft.com/office/drawing/2016/5/11/chartex" xmlns:cx6="http://schemas.microsoft.com/office/drawing/2016/5/12/chartex" xmlns:cx7="http://schemas.microsoft.com/office/drawing/2016/5/13/chartex" xmlns:cx8="http://schemas.microsoft.com/office/drawing/2016/5/14/chartex" xmlns:mc="http://schemas.openxmlformats.org/markup-compatibility/2006" xmlns:aink="http://schemas.microsoft.com/office/drawing/2016/ink" xmlns:am3d="http://schemas.microsoft.com/office/drawing/2017/model3d" xmlns:o="urn:schemas-microsoft-com:office:office" xmlns:r="http://schemas.openxmlformats.org/officeDocument/2006/relationships" xmlns:m="http://schemas.openxmlformats.org/officeDocument/2006/math" xmlns:v="urn:schemas-microsoft-com:vml" xmlns:wp14="http://schemas.microsoft.com/office/word/2010/wordprocessingDrawing" xmlns:wp="http://schemas.openxmlformats.org/drawingml/2006/wordprocessingDrawing" xmlns:w10="urn:schemas-microsoft-com:office:word" xmlns:w="http://schemas.openxmlformats.org/wordprocessingml/2006/main" xmlns:w14="http://schemas.microsoft.com/office/word/2010/wordml" xmlns:w15="http://schemas.microsoft.com/office/word/2012/wordml" xmlns:w16cid="http://schemas.microsoft.com/office/word/2016/wordml/cid" xmlns:w16se="http://schemas.microsoft.com/office/word/2015/wordml/symex" xmlns:wpg="http://schemas.microsoft.com/office/word/2010/wordprocessingGroup" xmlns:wpi="http://schemas.microsoft.com/office/word/2010/wordprocessingInk" xmlns:wne="http://schemas.microsoft.com/office/word/2006/wordml" xmlns:wps="http://schemas.microsoft.com/office/word/2010/wordprocessingShape" mc:Ignorable="w14 w15 w16se w16cid wp14">
   <w:abstractNum w:abstractNumId="0" w15:restartNumberingAfterBreak="0">
     <w:nsid w:val="151C04E4"/>
     <w:multiLevelType w:val="hybridMultilevel"/>
@@ -4752,11 +5658,11 @@
 </file>
 
 <file path=word/styles.xml><?xml version="1.0" encoding="utf-8"?>
-<w:styles xmlns:mc="http://schemas.openxmlformats.org/markup-compatibility/2006" xmlns:r="http://schemas.openxmlformats.org/officeDocument/2006/relationships" xmlns:w="http://schemas.openxmlformats.org/wordprocessingml/2006/main" xmlns:w14="http://schemas.microsoft.com/office/word/2010/wordml" xmlns:w15="http://schemas.microsoft.com/office/word/2012/wordml" xmlns:w16cex="http://schemas.microsoft.com/office/word/2018/wordml/cex" xmlns:w16cid="http://schemas.microsoft.com/office/word/2016/wordml/cid" xmlns:w16="http://schemas.microsoft.com/office/word/2018/wordml" xmlns:w16se="http://schemas.microsoft.com/office/word/2015/wordml/symex" mc:Ignorable="w14 w15 w16se w16cid w16 w16cex">
+<w:styles xmlns:mc="http://schemas.openxmlformats.org/markup-compatibility/2006" xmlns:r="http://schemas.openxmlformats.org/officeDocument/2006/relationships" xmlns:w="http://schemas.openxmlformats.org/wordprocessingml/2006/main" xmlns:w14="http://schemas.microsoft.com/office/word/2010/wordml" xmlns:w15="http://schemas.microsoft.com/office/word/2012/wordml" xmlns:w16cid="http://schemas.microsoft.com/office/word/2016/wordml/cid" xmlns:w16se="http://schemas.microsoft.com/office/word/2015/wordml/symex" mc:Ignorable="w14 w15 w16se w16cid">
   <w:docDefaults>
     <w:rPrDefault>
       <w:rPr>
-        <w:rFonts w:asciiTheme="minorHAnsi" w:eastAsia="宋体" w:hAnsiTheme="minorHAnsi" w:cstheme="minorBidi"/>
+        <w:rFonts w:asciiTheme="minorHAnsi" w:eastAsia="SimSun" w:hAnsiTheme="minorHAnsi" w:cstheme="minorBidi"/>
         <w:sz w:val="22"/>
         <w:szCs w:val="22"/>
         <w:lang w:val="nl-NL" w:eastAsia="en-US" w:bidi="ar-SA"/>
@@ -4768,7 +5674,7 @@
       </w:pPr>
     </w:pPrDefault>
   </w:docDefaults>
-  <w:latentStyles w:defLockedState="0" w:defUIPriority="99" w:defSemiHidden="0" w:defUnhideWhenUsed="0" w:defQFormat="0" w:count="376">
+  <w:latentStyles w:defLockedState="0" w:defUIPriority="99" w:defSemiHidden="0" w:defUnhideWhenUsed="0" w:defQFormat="0" w:count="377">
     <w:lsdException w:name="Normal" w:uiPriority="0" w:qFormat="1"/>
     <w:lsdException w:name="heading 1" w:uiPriority="9" w:qFormat="1"/>
     <w:lsdException w:name="heading 2" w:semiHidden="1" w:uiPriority="9" w:unhideWhenUsed="1" w:qFormat="1"/>
@@ -4874,7 +5780,6 @@
     <w:lsdException w:name="HTML Sample" w:semiHidden="1" w:unhideWhenUsed="1"/>
     <w:lsdException w:name="HTML Typewriter" w:semiHidden="1" w:unhideWhenUsed="1"/>
     <w:lsdException w:name="HTML Variable" w:semiHidden="1" w:unhideWhenUsed="1"/>
-    <w:lsdException w:name="Normal Table" w:semiHidden="1" w:unhideWhenUsed="1"/>
     <w:lsdException w:name="annotation subject" w:semiHidden="1" w:unhideWhenUsed="1"/>
     <w:lsdException w:name="No List" w:semiHidden="1" w:unhideWhenUsed="1"/>
     <w:lsdException w:name="Outline List 1" w:semiHidden="1" w:unhideWhenUsed="1"/>
@@ -4921,10 +5826,8 @@
     <w:lsdException w:name="Table Subtle 2" w:semiHidden="1" w:unhideWhenUsed="1"/>
     <w:lsdException w:name="Table Web 1" w:semiHidden="1" w:unhideWhenUsed="1"/>
     <w:lsdException w:name="Table Web 2" w:semiHidden="1" w:unhideWhenUsed="1"/>
-    <w:lsdException w:name="Table Web 3" w:semiHidden="1" w:unhideWhenUsed="1"/>
     <w:lsdException w:name="Balloon Text" w:semiHidden="1" w:unhideWhenUsed="1"/>
     <w:lsdException w:name="Table Grid" w:uiPriority="39"/>
-    <w:lsdException w:name="Table Theme" w:semiHidden="1" w:unhideWhenUsed="1"/>
     <w:lsdException w:name="Placeholder Text" w:semiHidden="1"/>
     <w:lsdException w:name="No Spacing" w:uiPriority="1" w:qFormat="1"/>
     <w:lsdException w:name="Light Shading" w:uiPriority="60"/>
@@ -5145,11 +6048,12 @@
     <w:lsdException w:name="Hashtag" w:semiHidden="1" w:unhideWhenUsed="1"/>
     <w:lsdException w:name="Unresolved Mention" w:semiHidden="1" w:unhideWhenUsed="1"/>
     <w:lsdException w:name="Smart Link" w:semiHidden="1" w:unhideWhenUsed="1"/>
+    <w:lsdException w:name="Smart Link Error" w:semiHidden="1" w:unhideWhenUsed="1"/>
   </w:latentStyles>
   <w:style w:type="paragraph" w:default="1" w:styleId="Normal">
     <w:name w:val="Normal"/>
     <w:qFormat/>
-    <w:rsid w:val="00E53C8E"/>
+    <w:rsid w:val="0083150C"/>
     <w:rPr>
       <w:lang w:val="en-GB"/>
     </w:rPr>

</xml_diff>

<commit_message>
The end of a project
</commit_message>
<xml_diff>
--- a/Organization/Who did what phase 3.docx
+++ b/Organization/Who did what phase 3.docx
@@ -1,6 +1,6 @@
 
 <file path=word/document.xml><?xml version="1.0" encoding="utf-8"?>
-<w:document xmlns:wpc="http://schemas.microsoft.com/office/word/2010/wordprocessingCanvas" xmlns:cx="http://schemas.microsoft.com/office/drawing/2014/chartex" xmlns:cx1="http://schemas.microsoft.com/office/drawing/2015/9/8/chartex" xmlns:cx2="http://schemas.microsoft.com/office/drawing/2015/10/21/chartex" xmlns:cx3="http://schemas.microsoft.com/office/drawing/2016/5/9/chartex" xmlns:cx4="http://schemas.microsoft.com/office/drawing/2016/5/10/chartex" xmlns:cx5="http://schemas.microsoft.com/office/drawing/2016/5/11/chartex" xmlns:cx6="http://schemas.microsoft.com/office/drawing/2016/5/12/chartex" xmlns:cx7="http://schemas.microsoft.com/office/drawing/2016/5/13/chartex" xmlns:cx8="http://schemas.microsoft.com/office/drawing/2016/5/14/chartex" xmlns:mc="http://schemas.openxmlformats.org/markup-compatibility/2006" xmlns:aink="http://schemas.microsoft.com/office/drawing/2016/ink" xmlns:am3d="http://schemas.microsoft.com/office/drawing/2017/model3d" xmlns:o="urn:schemas-microsoft-com:office:office" xmlns:r="http://schemas.openxmlformats.org/officeDocument/2006/relationships" xmlns:m="http://schemas.openxmlformats.org/officeDocument/2006/math" xmlns:v="urn:schemas-microsoft-com:vml" xmlns:wp14="http://schemas.microsoft.com/office/word/2010/wordprocessingDrawing" xmlns:wp="http://schemas.openxmlformats.org/drawingml/2006/wordprocessingDrawing" xmlns:w10="urn:schemas-microsoft-com:office:word" xmlns:w="http://schemas.openxmlformats.org/wordprocessingml/2006/main" xmlns:w14="http://schemas.microsoft.com/office/word/2010/wordml" xmlns:w15="http://schemas.microsoft.com/office/word/2012/wordml" xmlns:w16cid="http://schemas.microsoft.com/office/word/2016/wordml/cid" xmlns:w16se="http://schemas.microsoft.com/office/word/2015/wordml/symex" xmlns:wpg="http://schemas.microsoft.com/office/word/2010/wordprocessingGroup" xmlns:wpi="http://schemas.microsoft.com/office/word/2010/wordprocessingInk" xmlns:wne="http://schemas.microsoft.com/office/word/2006/wordml" xmlns:wps="http://schemas.microsoft.com/office/word/2010/wordprocessingShape" mc:Ignorable="w14 w15 w16se w16cid wp14">
+<w:document xmlns:wpc="http://schemas.microsoft.com/office/word/2010/wordprocessingCanvas" xmlns:cx="http://schemas.microsoft.com/office/drawing/2014/chartex" xmlns:cx1="http://schemas.microsoft.com/office/drawing/2015/9/8/chartex" xmlns:cx2="http://schemas.microsoft.com/office/drawing/2015/10/21/chartex" xmlns:cx3="http://schemas.microsoft.com/office/drawing/2016/5/9/chartex" xmlns:cx4="http://schemas.microsoft.com/office/drawing/2016/5/10/chartex" xmlns:cx5="http://schemas.microsoft.com/office/drawing/2016/5/11/chartex" xmlns:cx6="http://schemas.microsoft.com/office/drawing/2016/5/12/chartex" xmlns:cx7="http://schemas.microsoft.com/office/drawing/2016/5/13/chartex" xmlns:cx8="http://schemas.microsoft.com/office/drawing/2016/5/14/chartex" xmlns:mc="http://schemas.openxmlformats.org/markup-compatibility/2006" xmlns:aink="http://schemas.microsoft.com/office/drawing/2016/ink" xmlns:am3d="http://schemas.microsoft.com/office/drawing/2017/model3d" xmlns:o="urn:schemas-microsoft-com:office:office" xmlns:r="http://schemas.openxmlformats.org/officeDocument/2006/relationships" xmlns:m="http://schemas.openxmlformats.org/officeDocument/2006/math" xmlns:v="urn:schemas-microsoft-com:vml" xmlns:wp14="http://schemas.microsoft.com/office/word/2010/wordprocessingDrawing" xmlns:wp="http://schemas.openxmlformats.org/drawingml/2006/wordprocessingDrawing" xmlns:w10="urn:schemas-microsoft-com:office:word" xmlns:w="http://schemas.openxmlformats.org/wordprocessingml/2006/main" xmlns:w14="http://schemas.microsoft.com/office/word/2010/wordml" xmlns:w15="http://schemas.microsoft.com/office/word/2012/wordml" xmlns:w16cex="http://schemas.microsoft.com/office/word/2018/wordml/cex" xmlns:w16cid="http://schemas.microsoft.com/office/word/2016/wordml/cid" xmlns:w16="http://schemas.microsoft.com/office/word/2018/wordml" xmlns:w16se="http://schemas.microsoft.com/office/word/2015/wordml/symex" xmlns:wpg="http://schemas.microsoft.com/office/word/2010/wordprocessingGroup" xmlns:wpi="http://schemas.microsoft.com/office/word/2010/wordprocessingInk" xmlns:wne="http://schemas.microsoft.com/office/word/2006/wordml" xmlns:wps="http://schemas.microsoft.com/office/word/2010/wordprocessingShape" mc:Ignorable="w14 w15 w16se w16cid w16 w16cex wp14">
   <w:body>
     <w:p>
       <w:pPr>
@@ -19,20 +19,8 @@
           <w:szCs w:val="24"/>
           <w:lang w:val="en-US"/>
         </w:rPr>
-        <w:t xml:space="preserve">René </w:t>
+        <w:t>René Steeman</w:t>
       </w:r>
-      <w:proofErr w:type="spellStart"/>
-      <w:r>
-        <w:rPr>
-          <w:b/>
-          <w:bCs/>
-          <w:sz w:val="24"/>
-          <w:szCs w:val="24"/>
-          <w:lang w:val="en-US"/>
-        </w:rPr>
-        <w:t>Steeman</w:t>
-      </w:r>
-      <w:proofErr w:type="spellEnd"/>
     </w:p>
     <w:tbl>
       <w:tblPr>
@@ -4318,8 +4306,6 @@
               <w:spacing w:after="120"/>
               <w:rPr>
                 <w:rFonts w:eastAsiaTheme="minorEastAsia"/>
-                <w:b/>
-                <w:bCs/>
                 <w:sz w:val="24"/>
                 <w:szCs w:val="24"/>
                 <w:lang w:val="fr-BE" w:eastAsia="zh-CN"/>
@@ -4327,8 +4313,6 @@
             </w:pPr>
             <w:r>
               <w:rPr>
-                <w:b/>
-                <w:bCs/>
                 <w:sz w:val="24"/>
                 <w:szCs w:val="24"/>
                 <w:lang w:val="en-US"/>
@@ -4337,8 +4321,6 @@
             </w:r>
             <w:r>
               <w:rPr>
-                <w:b/>
-                <w:bCs/>
                 <w:sz w:val="24"/>
                 <w:szCs w:val="24"/>
                 <w:lang w:val="en-US"/>
@@ -4347,8 +4329,6 @@
             </w:r>
             <w:r>
               <w:rPr>
-                <w:b/>
-                <w:bCs/>
                 <w:sz w:val="24"/>
                 <w:szCs w:val="24"/>
                 <w:lang w:val="en-US"/>
@@ -4444,8 +4424,6 @@
             <w:pPr>
               <w:spacing w:after="120"/>
               <w:rPr>
-                <w:b/>
-                <w:bCs/>
                 <w:sz w:val="24"/>
                 <w:szCs w:val="24"/>
                 <w:lang w:val="en-US" w:eastAsia="zh-CN"/>
@@ -4453,8 +4431,6 @@
             </w:pPr>
             <w:r>
               <w:rPr>
-                <w:b/>
-                <w:bCs/>
                 <w:sz w:val="24"/>
                 <w:szCs w:val="24"/>
                 <w:lang w:val="en-US" w:eastAsia="zh-CN"/>
@@ -4464,8 +4440,6 @@
             <w:proofErr w:type="spellStart"/>
             <w:r>
               <w:rPr>
-                <w:b/>
-                <w:bCs/>
                 <w:sz w:val="24"/>
                 <w:szCs w:val="24"/>
                 <w:lang w:val="en-US" w:eastAsia="zh-CN"/>
@@ -4475,8 +4449,6 @@
             <w:proofErr w:type="spellEnd"/>
             <w:r>
               <w:rPr>
-                <w:b/>
-                <w:bCs/>
                 <w:sz w:val="24"/>
                 <w:szCs w:val="24"/>
                 <w:lang w:val="en-US" w:eastAsia="zh-CN"/>
@@ -4575,7 +4547,7 @@
         <w:rPr>
           <w:sz w:val="24"/>
           <w:szCs w:val="24"/>
-          <w:lang w:val="en-NL"/>
+          <w:lang/>
         </w:rPr>
       </w:pPr>
       <w:r>
@@ -4584,7 +4556,7 @@
           <w:bCs/>
           <w:sz w:val="24"/>
           <w:szCs w:val="24"/>
-          <w:lang w:val="en-NL"/>
+          <w:lang/>
         </w:rPr>
         <w:t>Jean Janssen</w:t>
       </w:r>
@@ -4653,12 +4625,12 @@
               <w:rPr>
                 <w:b w:val="0"/>
                 <w:bCs w:val="0"/>
-                <w:lang w:val="en-NL"/>
-              </w:rPr>
-            </w:pPr>
-            <w:r>
-              <w:rPr>
-                <w:lang w:val="en-NL"/>
+                <w:lang/>
+              </w:rPr>
+            </w:pPr>
+            <w:r>
+              <w:rPr>
+                <w:lang/>
               </w:rPr>
               <w:t>Game engine</w:t>
             </w:r>
@@ -4689,14 +4661,14 @@
               <w:rPr>
                 <w:b w:val="0"/>
                 <w:bCs w:val="0"/>
-                <w:lang w:val="en-NL"/>
-              </w:rPr>
-            </w:pPr>
-            <w:r>
-              <w:rPr>
-                <w:b w:val="0"/>
-                <w:bCs w:val="0"/>
-                <w:lang w:val="en-NL"/>
+                <w:lang/>
+              </w:rPr>
+            </w:pPr>
+            <w:r>
+              <w:rPr>
+                <w:b w:val="0"/>
+                <w:bCs w:val="0"/>
+                <w:lang/>
               </w:rPr>
               <w:t>Made UI for when the ball hits the water</w:t>
             </w:r>
@@ -4710,12 +4682,12 @@
             <w:pPr>
               <w:cnfStyle w:val="000000000000" w:firstRow="0" w:lastRow="0" w:firstColumn="0" w:lastColumn="0" w:oddVBand="0" w:evenVBand="0" w:oddHBand="0" w:evenHBand="0" w:firstRowFirstColumn="0" w:firstRowLastColumn="0" w:lastRowFirstColumn="0" w:lastRowLastColumn="0"/>
               <w:rPr>
-                <w:lang w:val="en-NL"/>
-              </w:rPr>
-            </w:pPr>
-            <w:r>
-              <w:rPr>
-                <w:lang w:val="en-NL"/>
+                <w:lang/>
+              </w:rPr>
+            </w:pPr>
+            <w:r>
+              <w:rPr>
+                <w:lang/>
               </w:rPr>
               <w:t>3</w:t>
             </w:r>
@@ -4731,42 +4703,42 @@
           <w:p>
             <w:pPr>
               <w:rPr>
-                <w:lang w:val="en-NL"/>
-              </w:rPr>
-            </w:pPr>
-          </w:p>
-        </w:tc>
-        <w:tc>
-          <w:tcPr>
-            <w:tcW w:w="4531" w:type="dxa"/>
-          </w:tcPr>
-          <w:p>
-            <w:pPr>
-              <w:cnfStyle w:val="000000000000" w:firstRow="0" w:lastRow="0" w:firstColumn="0" w:lastColumn="0" w:oddVBand="0" w:evenVBand="0" w:oddHBand="0" w:evenHBand="0" w:firstRowFirstColumn="0" w:firstRowLastColumn="0" w:lastRowFirstColumn="0" w:lastRowLastColumn="0"/>
-              <w:rPr>
-                <w:lang w:val="en-US"/>
-              </w:rPr>
-            </w:pPr>
-          </w:p>
-        </w:tc>
-      </w:tr>
-      <w:tr>
-        <w:tc>
-          <w:tcPr>
-            <w:cnfStyle w:val="001000000000" w:firstRow="0" w:lastRow="0" w:firstColumn="1" w:lastColumn="0" w:oddVBand="0" w:evenVBand="0" w:oddHBand="0" w:evenHBand="0" w:firstRowFirstColumn="0" w:firstRowLastColumn="0" w:lastRowFirstColumn="0" w:lastRowLastColumn="0"/>
-            <w:tcW w:w="4531" w:type="dxa"/>
-          </w:tcPr>
-          <w:p>
-            <w:pPr>
-              <w:rPr>
-                <w:b w:val="0"/>
-                <w:bCs w:val="0"/>
-                <w:lang w:val="en-NL"/>
-              </w:rPr>
-            </w:pPr>
-            <w:r>
-              <w:rPr>
-                <w:lang w:val="en-NL"/>
+                <w:lang/>
+              </w:rPr>
+            </w:pPr>
+          </w:p>
+        </w:tc>
+        <w:tc>
+          <w:tcPr>
+            <w:tcW w:w="4531" w:type="dxa"/>
+          </w:tcPr>
+          <w:p>
+            <w:pPr>
+              <w:cnfStyle w:val="000000000000" w:firstRow="0" w:lastRow="0" w:firstColumn="0" w:lastColumn="0" w:oddVBand="0" w:evenVBand="0" w:oddHBand="0" w:evenHBand="0" w:firstRowFirstColumn="0" w:firstRowLastColumn="0" w:lastRowFirstColumn="0" w:lastRowLastColumn="0"/>
+              <w:rPr>
+                <w:lang w:val="en-US"/>
+              </w:rPr>
+            </w:pPr>
+          </w:p>
+        </w:tc>
+      </w:tr>
+      <w:tr>
+        <w:tc>
+          <w:tcPr>
+            <w:cnfStyle w:val="001000000000" w:firstRow="0" w:lastRow="0" w:firstColumn="1" w:lastColumn="0" w:oddVBand="0" w:evenVBand="0" w:oddHBand="0" w:evenHBand="0" w:firstRowFirstColumn="0" w:firstRowLastColumn="0" w:lastRowFirstColumn="0" w:lastRowLastColumn="0"/>
+            <w:tcW w:w="4531" w:type="dxa"/>
+          </w:tcPr>
+          <w:p>
+            <w:pPr>
+              <w:rPr>
+                <w:b w:val="0"/>
+                <w:bCs w:val="0"/>
+                <w:lang/>
+              </w:rPr>
+            </w:pPr>
+            <w:r>
+              <w:rPr>
+                <w:lang/>
               </w:rPr>
               <w:t>Report</w:t>
             </w:r>
@@ -4797,14 +4769,14 @@
               <w:rPr>
                 <w:b w:val="0"/>
                 <w:bCs w:val="0"/>
-                <w:lang w:val="en-NL"/>
-              </w:rPr>
-            </w:pPr>
-            <w:r>
-              <w:rPr>
-                <w:b w:val="0"/>
-                <w:bCs w:val="0"/>
-                <w:lang w:val="en-NL"/>
+                <w:lang/>
+              </w:rPr>
+            </w:pPr>
+            <w:r>
+              <w:rPr>
+                <w:b w:val="0"/>
+                <w:bCs w:val="0"/>
+                <w:lang/>
               </w:rPr>
               <w:t>Writing the abstract and introduction</w:t>
             </w:r>
@@ -4818,12 +4790,12 @@
             <w:pPr>
               <w:cnfStyle w:val="000000000000" w:firstRow="0" w:lastRow="0" w:firstColumn="0" w:lastColumn="0" w:oddVBand="0" w:evenVBand="0" w:oddHBand="0" w:evenHBand="0" w:firstRowFirstColumn="0" w:firstRowLastColumn="0" w:lastRowFirstColumn="0" w:lastRowLastColumn="0"/>
               <w:rPr>
-                <w:lang w:val="en-NL"/>
-              </w:rPr>
-            </w:pPr>
-            <w:r>
-              <w:rPr>
-                <w:lang w:val="en-NL"/>
+                <w:lang/>
+              </w:rPr>
+            </w:pPr>
+            <w:r>
+              <w:rPr>
+                <w:lang/>
               </w:rPr>
               <w:t>3</w:t>
             </w:r>
@@ -4841,14 +4813,14 @@
               <w:rPr>
                 <w:b w:val="0"/>
                 <w:bCs w:val="0"/>
-                <w:lang w:val="en-NL"/>
-              </w:rPr>
-            </w:pPr>
-            <w:r>
-              <w:rPr>
-                <w:b w:val="0"/>
-                <w:bCs w:val="0"/>
-                <w:lang w:val="en-NL"/>
+                <w:lang/>
+              </w:rPr>
+            </w:pPr>
+            <w:r>
+              <w:rPr>
+                <w:b w:val="0"/>
+                <w:bCs w:val="0"/>
+                <w:lang/>
               </w:rPr>
               <w:t>Writing the methodology, part of text about physics engine</w:t>
             </w:r>
@@ -4862,12 +4834,12 @@
             <w:pPr>
               <w:cnfStyle w:val="000000000000" w:firstRow="0" w:lastRow="0" w:firstColumn="0" w:lastColumn="0" w:oddVBand="0" w:evenVBand="0" w:oddHBand="0" w:evenHBand="0" w:firstRowFirstColumn="0" w:firstRowLastColumn="0" w:lastRowFirstColumn="0" w:lastRowLastColumn="0"/>
               <w:rPr>
-                <w:lang w:val="en-NL"/>
-              </w:rPr>
-            </w:pPr>
-            <w:r>
-              <w:rPr>
-                <w:lang w:val="en-NL"/>
+                <w:lang/>
+              </w:rPr>
+            </w:pPr>
+            <w:r>
+              <w:rPr>
+                <w:lang/>
               </w:rPr>
               <w:t>3</w:t>
             </w:r>
@@ -4925,14 +4897,14 @@
           <w:p>
             <w:pPr>
               <w:rPr>
-                <w:lang w:val="en-NL"/>
-              </w:rPr>
-            </w:pPr>
-            <w:r>
-              <w:rPr>
-                <w:b w:val="0"/>
-                <w:bCs w:val="0"/>
-                <w:lang w:val="en-NL"/>
+                <w:lang/>
+              </w:rPr>
+            </w:pPr>
+            <w:r>
+              <w:rPr>
+                <w:b w:val="0"/>
+                <w:bCs w:val="0"/>
+                <w:lang/>
               </w:rPr>
               <w:lastRenderedPageBreak/>
               <w:t>Proof-reading and rewriting parts of other members</w:t>
@@ -4947,12 +4919,12 @@
             <w:pPr>
               <w:cnfStyle w:val="000000000000" w:firstRow="0" w:lastRow="0" w:firstColumn="0" w:lastColumn="0" w:oddVBand="0" w:evenVBand="0" w:oddHBand="0" w:evenHBand="0" w:firstRowFirstColumn="0" w:firstRowLastColumn="0" w:lastRowFirstColumn="0" w:lastRowLastColumn="0"/>
               <w:rPr>
-                <w:lang w:val="en-NL"/>
-              </w:rPr>
-            </w:pPr>
-            <w:r>
-              <w:rPr>
-                <w:lang w:val="en-NL"/>
+                <w:lang/>
+              </w:rPr>
+            </w:pPr>
+            <w:r>
+              <w:rPr>
+                <w:lang/>
               </w:rPr>
               <w:t>2</w:t>
             </w:r>
@@ -4970,14 +4942,14 @@
               <w:rPr>
                 <w:b w:val="0"/>
                 <w:bCs w:val="0"/>
-                <w:lang w:val="en-NL"/>
-              </w:rPr>
-            </w:pPr>
-            <w:r>
-              <w:rPr>
-                <w:b w:val="0"/>
-                <w:bCs w:val="0"/>
-                <w:lang w:val="en-NL"/>
+                <w:lang/>
+              </w:rPr>
+            </w:pPr>
+            <w:r>
+              <w:rPr>
+                <w:b w:val="0"/>
+                <w:bCs w:val="0"/>
+                <w:lang/>
               </w:rPr>
               <w:t>Creating cohesion and presentable report and presentation that looks like a finished and polished piece of work</w:t>
             </w:r>
@@ -4991,12 +4963,12 @@
             <w:pPr>
               <w:cnfStyle w:val="000000000000" w:firstRow="0" w:lastRow="0" w:firstColumn="0" w:lastColumn="0" w:oddVBand="0" w:evenVBand="0" w:oddHBand="0" w:evenHBand="0" w:firstRowFirstColumn="0" w:firstRowLastColumn="0" w:lastRowFirstColumn="0" w:lastRowLastColumn="0"/>
               <w:rPr>
-                <w:lang w:val="en-NL"/>
-              </w:rPr>
-            </w:pPr>
-            <w:r>
-              <w:rPr>
-                <w:lang w:val="en-NL"/>
+                <w:lang/>
+              </w:rPr>
+            </w:pPr>
+            <w:r>
+              <w:rPr>
+                <w:lang/>
               </w:rPr>
               <w:t>4</w:t>
             </w:r>
@@ -5014,20 +4986,20 @@
               <w:rPr>
                 <w:b w:val="0"/>
                 <w:bCs w:val="0"/>
-                <w:lang w:val="en-NL"/>
-              </w:rPr>
-            </w:pPr>
-          </w:p>
-        </w:tc>
-        <w:tc>
-          <w:tcPr>
-            <w:tcW w:w="4531" w:type="dxa"/>
-          </w:tcPr>
-          <w:p>
-            <w:pPr>
-              <w:cnfStyle w:val="000000000000" w:firstRow="0" w:lastRow="0" w:firstColumn="0" w:lastColumn="0" w:oddVBand="0" w:evenVBand="0" w:oddHBand="0" w:evenHBand="0" w:firstRowFirstColumn="0" w:firstRowLastColumn="0" w:lastRowFirstColumn="0" w:lastRowLastColumn="0"/>
-              <w:rPr>
-                <w:lang w:val="en-NL"/>
+                <w:lang/>
+              </w:rPr>
+            </w:pPr>
+          </w:p>
+        </w:tc>
+        <w:tc>
+          <w:tcPr>
+            <w:tcW w:w="4531" w:type="dxa"/>
+          </w:tcPr>
+          <w:p>
+            <w:pPr>
+              <w:cnfStyle w:val="000000000000" w:firstRow="0" w:lastRow="0" w:firstColumn="0" w:lastColumn="0" w:oddVBand="0" w:evenVBand="0" w:oddHBand="0" w:evenHBand="0" w:firstRowFirstColumn="0" w:firstRowLastColumn="0" w:lastRowFirstColumn="0" w:lastRowLastColumn="0"/>
+              <w:rPr>
+                <w:lang/>
               </w:rPr>
             </w:pPr>
           </w:p>
@@ -5078,14 +5050,14 @@
               <w:rPr>
                 <w:b w:val="0"/>
                 <w:bCs w:val="0"/>
-                <w:lang w:val="en-NL"/>
-              </w:rPr>
-            </w:pPr>
-            <w:r>
-              <w:rPr>
-                <w:b w:val="0"/>
-                <w:bCs w:val="0"/>
-                <w:lang w:val="en-NL"/>
+                <w:lang/>
+              </w:rPr>
+            </w:pPr>
+            <w:r>
+              <w:rPr>
+                <w:b w:val="0"/>
+                <w:bCs w:val="0"/>
+                <w:lang/>
               </w:rPr>
               <w:t>Creating general blueprint for the presentation together with Aaron</w:t>
             </w:r>
@@ -5099,12 +5071,12 @@
             <w:pPr>
               <w:cnfStyle w:val="000000000000" w:firstRow="0" w:lastRow="0" w:firstColumn="0" w:lastColumn="0" w:oddVBand="0" w:evenVBand="0" w:oddHBand="0" w:evenHBand="0" w:firstRowFirstColumn="0" w:firstRowLastColumn="0" w:lastRowFirstColumn="0" w:lastRowLastColumn="0"/>
               <w:rPr>
-                <w:lang w:val="en-NL"/>
-              </w:rPr>
-            </w:pPr>
-            <w:r>
-              <w:rPr>
-                <w:lang w:val="en-NL"/>
+                <w:lang/>
+              </w:rPr>
+            </w:pPr>
+            <w:r>
+              <w:rPr>
+                <w:lang/>
               </w:rPr>
               <w:t>2</w:t>
             </w:r>
@@ -5152,12 +5124,12 @@
               <w:rPr>
                 <w:b w:val="0"/>
                 <w:bCs w:val="0"/>
-                <w:lang w:val="en-NL"/>
-              </w:rPr>
-            </w:pPr>
-            <w:r>
-              <w:rPr>
-                <w:lang w:val="en-NL"/>
+                <w:lang/>
+              </w:rPr>
+            </w:pPr>
+            <w:r>
+              <w:rPr>
+                <w:lang/>
               </w:rPr>
               <w:t>Experiments</w:t>
             </w:r>
@@ -5188,14 +5160,14 @@
               <w:rPr>
                 <w:b w:val="0"/>
                 <w:bCs w:val="0"/>
-                <w:lang w:val="en-NL"/>
-              </w:rPr>
-            </w:pPr>
-            <w:r>
-              <w:rPr>
-                <w:b w:val="0"/>
-                <w:bCs w:val="0"/>
-                <w:lang w:val="en-NL"/>
+                <w:lang/>
+              </w:rPr>
+            </w:pPr>
+            <w:r>
+              <w:rPr>
+                <w:b w:val="0"/>
+                <w:bCs w:val="0"/>
+                <w:lang/>
               </w:rPr>
               <w:t>Execution of the experiments with regards to the solvers</w:t>
             </w:r>
@@ -5209,12 +5181,12 @@
             <w:pPr>
               <w:cnfStyle w:val="000000000000" w:firstRow="0" w:lastRow="0" w:firstColumn="0" w:lastColumn="0" w:oddVBand="0" w:evenVBand="0" w:oddHBand="0" w:evenHBand="0" w:firstRowFirstColumn="0" w:firstRowLastColumn="0" w:lastRowFirstColumn="0" w:lastRowLastColumn="0"/>
               <w:rPr>
-                <w:lang w:val="en-NL"/>
-              </w:rPr>
-            </w:pPr>
-            <w:r>
-              <w:rPr>
-                <w:lang w:val="en-NL"/>
+                <w:lang/>
+              </w:rPr>
+            </w:pPr>
+            <w:r>
+              <w:rPr>
+                <w:lang/>
               </w:rPr>
               <w:t>5</w:t>
             </w:r>
@@ -5230,7 +5202,7 @@
           <w:p>
             <w:pPr>
               <w:rPr>
-                <w:lang w:val="en-NL"/>
+                <w:lang/>
               </w:rPr>
             </w:pPr>
           </w:p>
@@ -5338,14 +5310,14 @@
               <w:rPr>
                 <w:b w:val="0"/>
                 <w:bCs w:val="0"/>
-                <w:lang w:val="en-NL"/>
-              </w:rPr>
-            </w:pPr>
-            <w:r>
-              <w:rPr>
-                <w:b w:val="0"/>
-                <w:bCs w:val="0"/>
-                <w:lang w:val="en-NL"/>
+                <w:lang/>
+              </w:rPr>
+            </w:pPr>
+            <w:r>
+              <w:rPr>
+                <w:b w:val="0"/>
+                <w:bCs w:val="0"/>
+                <w:lang/>
               </w:rPr>
               <w:t>Processing minutes</w:t>
             </w:r>
@@ -5359,12 +5331,12 @@
             <w:pPr>
               <w:cnfStyle w:val="000000000000" w:firstRow="0" w:lastRow="0" w:firstColumn="0" w:lastColumn="0" w:oddVBand="0" w:evenVBand="0" w:oddHBand="0" w:evenHBand="0" w:firstRowFirstColumn="0" w:firstRowLastColumn="0" w:lastRowFirstColumn="0" w:lastRowLastColumn="0"/>
               <w:rPr>
-                <w:lang w:val="en-NL"/>
-              </w:rPr>
-            </w:pPr>
-            <w:r>
-              <w:rPr>
-                <w:lang w:val="en-NL"/>
+                <w:lang/>
+              </w:rPr>
+            </w:pPr>
+            <w:r>
+              <w:rPr>
+                <w:lang/>
               </w:rPr>
               <w:t>1</w:t>
             </w:r>
@@ -5382,20 +5354,20 @@
               <w:rPr>
                 <w:b w:val="0"/>
                 <w:bCs w:val="0"/>
-                <w:lang w:val="en-NL"/>
-              </w:rPr>
-            </w:pPr>
-          </w:p>
-        </w:tc>
-        <w:tc>
-          <w:tcPr>
-            <w:tcW w:w="4531" w:type="dxa"/>
-          </w:tcPr>
-          <w:p>
-            <w:pPr>
-              <w:cnfStyle w:val="000000000000" w:firstRow="0" w:lastRow="0" w:firstColumn="0" w:lastColumn="0" w:oddVBand="0" w:evenVBand="0" w:oddHBand="0" w:evenHBand="0" w:firstRowFirstColumn="0" w:firstRowLastColumn="0" w:lastRowFirstColumn="0" w:lastRowLastColumn="0"/>
-              <w:rPr>
-                <w:lang w:val="en-NL"/>
+                <w:lang/>
+              </w:rPr>
+            </w:pPr>
+          </w:p>
+        </w:tc>
+        <w:tc>
+          <w:tcPr>
+            <w:tcW w:w="4531" w:type="dxa"/>
+          </w:tcPr>
+          <w:p>
+            <w:pPr>
+              <w:cnfStyle w:val="000000000000" w:firstRow="0" w:lastRow="0" w:firstColumn="0" w:lastColumn="0" w:oddVBand="0" w:evenVBand="0" w:oddHBand="0" w:evenHBand="0" w:firstRowFirstColumn="0" w:firstRowLastColumn="0" w:lastRowFirstColumn="0" w:lastRowLastColumn="0"/>
+              <w:rPr>
+                <w:lang/>
               </w:rPr>
             </w:pPr>
           </w:p>
@@ -5431,12 +5403,12 @@
             <w:pPr>
               <w:cnfStyle w:val="000000000000" w:firstRow="0" w:lastRow="0" w:firstColumn="0" w:lastColumn="0" w:oddVBand="0" w:evenVBand="0" w:oddHBand="0" w:evenHBand="0" w:firstRowFirstColumn="0" w:firstRowLastColumn="0" w:lastRowFirstColumn="0" w:lastRowLastColumn="0"/>
               <w:rPr>
-                <w:lang w:val="en-NL"/>
-              </w:rPr>
-            </w:pPr>
-            <w:r>
-              <w:rPr>
-                <w:lang w:val="en-NL"/>
+                <w:lang/>
+              </w:rPr>
+            </w:pPr>
+            <w:r>
+              <w:rPr>
+                <w:lang/>
               </w:rPr>
               <w:t>4</w:t>
             </w:r>
@@ -5448,7 +5420,7 @@
       <w:pPr>
         <w:spacing w:before="120" w:after="0"/>
         <w:rPr>
-          <w:lang w:val="en-NL"/>
+          <w:lang/>
         </w:rPr>
       </w:pPr>
       <w:r>
@@ -5459,12 +5431,10 @@
       </w:r>
       <w:r>
         <w:rPr>
-          <w:lang w:val="en-NL"/>
+          <w:lang/>
         </w:rPr>
         <w:t>39 hours</w:t>
       </w:r>
-      <w:bookmarkStart w:id="0" w:name="_GoBack"/>
-      <w:bookmarkEnd w:id="0"/>
     </w:p>
     <w:p>
       <w:pPr>
@@ -5472,7 +5442,7 @@
         <w:rPr>
           <w:b/>
           <w:bCs/>
-          <w:lang w:val="en-NL"/>
+          <w:lang/>
         </w:rPr>
       </w:pPr>
     </w:p>
@@ -5487,7 +5457,7 @@
 </file>
 
 <file path=word/endnotes.xml><?xml version="1.0" encoding="utf-8"?>
-<w:endnotes xmlns:wpc="http://schemas.microsoft.com/office/word/2010/wordprocessingCanvas" xmlns:cx="http://schemas.microsoft.com/office/drawing/2014/chartex" xmlns:cx1="http://schemas.microsoft.com/office/drawing/2015/9/8/chartex" xmlns:cx2="http://schemas.microsoft.com/office/drawing/2015/10/21/chartex" xmlns:cx3="http://schemas.microsoft.com/office/drawing/2016/5/9/chartex" xmlns:cx4="http://schemas.microsoft.com/office/drawing/2016/5/10/chartex" xmlns:cx5="http://schemas.microsoft.com/office/drawing/2016/5/11/chartex" xmlns:cx6="http://schemas.microsoft.com/office/drawing/2016/5/12/chartex" xmlns:cx7="http://schemas.microsoft.com/office/drawing/2016/5/13/chartex" xmlns:cx8="http://schemas.microsoft.com/office/drawing/2016/5/14/chartex" xmlns:mc="http://schemas.openxmlformats.org/markup-compatibility/2006" xmlns:aink="http://schemas.microsoft.com/office/drawing/2016/ink" xmlns:am3d="http://schemas.microsoft.com/office/drawing/2017/model3d" xmlns:o="urn:schemas-microsoft-com:office:office" xmlns:r="http://schemas.openxmlformats.org/officeDocument/2006/relationships" xmlns:m="http://schemas.openxmlformats.org/officeDocument/2006/math" xmlns:v="urn:schemas-microsoft-com:vml" xmlns:wp14="http://schemas.microsoft.com/office/word/2010/wordprocessingDrawing" xmlns:wp="http://schemas.openxmlformats.org/drawingml/2006/wordprocessingDrawing" xmlns:w10="urn:schemas-microsoft-com:office:word" xmlns:w="http://schemas.openxmlformats.org/wordprocessingml/2006/main" xmlns:w14="http://schemas.microsoft.com/office/word/2010/wordml" xmlns:w15="http://schemas.microsoft.com/office/word/2012/wordml" xmlns:w16cid="http://schemas.microsoft.com/office/word/2016/wordml/cid" xmlns:w16se="http://schemas.microsoft.com/office/word/2015/wordml/symex" xmlns:wpg="http://schemas.microsoft.com/office/word/2010/wordprocessingGroup" xmlns:wpi="http://schemas.microsoft.com/office/word/2010/wordprocessingInk" xmlns:wne="http://schemas.microsoft.com/office/word/2006/wordml" xmlns:wps="http://schemas.microsoft.com/office/word/2010/wordprocessingShape" mc:Ignorable="w14 w15 w16se w16cid wp14">
+<w:endnotes xmlns:wpc="http://schemas.microsoft.com/office/word/2010/wordprocessingCanvas" xmlns:cx="http://schemas.microsoft.com/office/drawing/2014/chartex" xmlns:cx1="http://schemas.microsoft.com/office/drawing/2015/9/8/chartex" xmlns:cx2="http://schemas.microsoft.com/office/drawing/2015/10/21/chartex" xmlns:cx3="http://schemas.microsoft.com/office/drawing/2016/5/9/chartex" xmlns:cx4="http://schemas.microsoft.com/office/drawing/2016/5/10/chartex" xmlns:cx5="http://schemas.microsoft.com/office/drawing/2016/5/11/chartex" xmlns:cx6="http://schemas.microsoft.com/office/drawing/2016/5/12/chartex" xmlns:cx7="http://schemas.microsoft.com/office/drawing/2016/5/13/chartex" xmlns:cx8="http://schemas.microsoft.com/office/drawing/2016/5/14/chartex" xmlns:mc="http://schemas.openxmlformats.org/markup-compatibility/2006" xmlns:aink="http://schemas.microsoft.com/office/drawing/2016/ink" xmlns:am3d="http://schemas.microsoft.com/office/drawing/2017/model3d" xmlns:o="urn:schemas-microsoft-com:office:office" xmlns:r="http://schemas.openxmlformats.org/officeDocument/2006/relationships" xmlns:m="http://schemas.openxmlformats.org/officeDocument/2006/math" xmlns:v="urn:schemas-microsoft-com:vml" xmlns:wp14="http://schemas.microsoft.com/office/word/2010/wordprocessingDrawing" xmlns:wp="http://schemas.openxmlformats.org/drawingml/2006/wordprocessingDrawing" xmlns:w10="urn:schemas-microsoft-com:office:word" xmlns:w="http://schemas.openxmlformats.org/wordprocessingml/2006/main" xmlns:w14="http://schemas.microsoft.com/office/word/2010/wordml" xmlns:w15="http://schemas.microsoft.com/office/word/2012/wordml" xmlns:w16cex="http://schemas.microsoft.com/office/word/2018/wordml/cex" xmlns:w16cid="http://schemas.microsoft.com/office/word/2016/wordml/cid" xmlns:w16="http://schemas.microsoft.com/office/word/2018/wordml" xmlns:w16se="http://schemas.microsoft.com/office/word/2015/wordml/symex" xmlns:wpg="http://schemas.microsoft.com/office/word/2010/wordprocessingGroup" xmlns:wpi="http://schemas.microsoft.com/office/word/2010/wordprocessingInk" xmlns:wne="http://schemas.microsoft.com/office/word/2006/wordml" xmlns:wps="http://schemas.microsoft.com/office/word/2010/wordprocessingShape" mc:Ignorable="w14 w15 w16se w16cid w16 w16cex wp14">
   <w:endnote w:type="separator" w:id="-1">
     <w:p>
       <w:pPr>
@@ -5512,7 +5482,7 @@
 </file>
 
 <file path=word/footnotes.xml><?xml version="1.0" encoding="utf-8"?>
-<w:footnotes xmlns:wpc="http://schemas.microsoft.com/office/word/2010/wordprocessingCanvas" xmlns:cx="http://schemas.microsoft.com/office/drawing/2014/chartex" xmlns:cx1="http://schemas.microsoft.com/office/drawing/2015/9/8/chartex" xmlns:cx2="http://schemas.microsoft.com/office/drawing/2015/10/21/chartex" xmlns:cx3="http://schemas.microsoft.com/office/drawing/2016/5/9/chartex" xmlns:cx4="http://schemas.microsoft.com/office/drawing/2016/5/10/chartex" xmlns:cx5="http://schemas.microsoft.com/office/drawing/2016/5/11/chartex" xmlns:cx6="http://schemas.microsoft.com/office/drawing/2016/5/12/chartex" xmlns:cx7="http://schemas.microsoft.com/office/drawing/2016/5/13/chartex" xmlns:cx8="http://schemas.microsoft.com/office/drawing/2016/5/14/chartex" xmlns:mc="http://schemas.openxmlformats.org/markup-compatibility/2006" xmlns:aink="http://schemas.microsoft.com/office/drawing/2016/ink" xmlns:am3d="http://schemas.microsoft.com/office/drawing/2017/model3d" xmlns:o="urn:schemas-microsoft-com:office:office" xmlns:r="http://schemas.openxmlformats.org/officeDocument/2006/relationships" xmlns:m="http://schemas.openxmlformats.org/officeDocument/2006/math" xmlns:v="urn:schemas-microsoft-com:vml" xmlns:wp14="http://schemas.microsoft.com/office/word/2010/wordprocessingDrawing" xmlns:wp="http://schemas.openxmlformats.org/drawingml/2006/wordprocessingDrawing" xmlns:w10="urn:schemas-microsoft-com:office:word" xmlns:w="http://schemas.openxmlformats.org/wordprocessingml/2006/main" xmlns:w14="http://schemas.microsoft.com/office/word/2010/wordml" xmlns:w15="http://schemas.microsoft.com/office/word/2012/wordml" xmlns:w16cid="http://schemas.microsoft.com/office/word/2016/wordml/cid" xmlns:w16se="http://schemas.microsoft.com/office/word/2015/wordml/symex" xmlns:wpg="http://schemas.microsoft.com/office/word/2010/wordprocessingGroup" xmlns:wpi="http://schemas.microsoft.com/office/word/2010/wordprocessingInk" xmlns:wne="http://schemas.microsoft.com/office/word/2006/wordml" xmlns:wps="http://schemas.microsoft.com/office/word/2010/wordprocessingShape" mc:Ignorable="w14 w15 w16se w16cid wp14">
+<w:footnotes xmlns:wpc="http://schemas.microsoft.com/office/word/2010/wordprocessingCanvas" xmlns:cx="http://schemas.microsoft.com/office/drawing/2014/chartex" xmlns:cx1="http://schemas.microsoft.com/office/drawing/2015/9/8/chartex" xmlns:cx2="http://schemas.microsoft.com/office/drawing/2015/10/21/chartex" xmlns:cx3="http://schemas.microsoft.com/office/drawing/2016/5/9/chartex" xmlns:cx4="http://schemas.microsoft.com/office/drawing/2016/5/10/chartex" xmlns:cx5="http://schemas.microsoft.com/office/drawing/2016/5/11/chartex" xmlns:cx6="http://schemas.microsoft.com/office/drawing/2016/5/12/chartex" xmlns:cx7="http://schemas.microsoft.com/office/drawing/2016/5/13/chartex" xmlns:cx8="http://schemas.microsoft.com/office/drawing/2016/5/14/chartex" xmlns:mc="http://schemas.openxmlformats.org/markup-compatibility/2006" xmlns:aink="http://schemas.microsoft.com/office/drawing/2016/ink" xmlns:am3d="http://schemas.microsoft.com/office/drawing/2017/model3d" xmlns:o="urn:schemas-microsoft-com:office:office" xmlns:r="http://schemas.openxmlformats.org/officeDocument/2006/relationships" xmlns:m="http://schemas.openxmlformats.org/officeDocument/2006/math" xmlns:v="urn:schemas-microsoft-com:vml" xmlns:wp14="http://schemas.microsoft.com/office/word/2010/wordprocessingDrawing" xmlns:wp="http://schemas.openxmlformats.org/drawingml/2006/wordprocessingDrawing" xmlns:w10="urn:schemas-microsoft-com:office:word" xmlns:w="http://schemas.openxmlformats.org/wordprocessingml/2006/main" xmlns:w14="http://schemas.microsoft.com/office/word/2010/wordml" xmlns:w15="http://schemas.microsoft.com/office/word/2012/wordml" xmlns:w16cex="http://schemas.microsoft.com/office/word/2018/wordml/cex" xmlns:w16cid="http://schemas.microsoft.com/office/word/2016/wordml/cid" xmlns:w16="http://schemas.microsoft.com/office/word/2018/wordml" xmlns:w16se="http://schemas.microsoft.com/office/word/2015/wordml/symex" xmlns:wpg="http://schemas.microsoft.com/office/word/2010/wordprocessingGroup" xmlns:wpi="http://schemas.microsoft.com/office/word/2010/wordprocessingInk" xmlns:wne="http://schemas.microsoft.com/office/word/2006/wordml" xmlns:wps="http://schemas.microsoft.com/office/word/2010/wordprocessingShape" mc:Ignorable="w14 w15 w16se w16cid w16 w16cex wp14">
   <w:footnote w:type="separator" w:id="-1">
     <w:p>
       <w:pPr>
@@ -5537,7 +5507,7 @@
 </file>
 
 <file path=word/numbering.xml><?xml version="1.0" encoding="utf-8"?>
-<w:numbering xmlns:wpc="http://schemas.microsoft.com/office/word/2010/wordprocessingCanvas" xmlns:cx="http://schemas.microsoft.com/office/drawing/2014/chartex" xmlns:cx1="http://schemas.microsoft.com/office/drawing/2015/9/8/chartex" xmlns:cx2="http://schemas.microsoft.com/office/drawing/2015/10/21/chartex" xmlns:cx3="http://schemas.microsoft.com/office/drawing/2016/5/9/chartex" xmlns:cx4="http://schemas.microsoft.com/office/drawing/2016/5/10/chartex" xmlns:cx5="http://schemas.microsoft.com/office/drawing/2016/5/11/chartex" xmlns:cx6="http://schemas.microsoft.com/office/drawing/2016/5/12/chartex" xmlns:cx7="http://schemas.microsoft.com/office/drawing/2016/5/13/chartex" xmlns:cx8="http://schemas.microsoft.com/office/drawing/2016/5/14/chartex" xmlns:mc="http://schemas.openxmlformats.org/markup-compatibility/2006" xmlns:aink="http://schemas.microsoft.com/office/drawing/2016/ink" xmlns:am3d="http://schemas.microsoft.com/office/drawing/2017/model3d" xmlns:o="urn:schemas-microsoft-com:office:office" xmlns:r="http://schemas.openxmlformats.org/officeDocument/2006/relationships" xmlns:m="http://schemas.openxmlformats.org/officeDocument/2006/math" xmlns:v="urn:schemas-microsoft-com:vml" xmlns:wp14="http://schemas.microsoft.com/office/word/2010/wordprocessingDrawing" xmlns:wp="http://schemas.openxmlformats.org/drawingml/2006/wordprocessingDrawing" xmlns:w10="urn:schemas-microsoft-com:office:word" xmlns:w="http://schemas.openxmlformats.org/wordprocessingml/2006/main" xmlns:w14="http://schemas.microsoft.com/office/word/2010/wordml" xmlns:w15="http://schemas.microsoft.com/office/word/2012/wordml" xmlns:w16cid="http://schemas.microsoft.com/office/word/2016/wordml/cid" xmlns:w16se="http://schemas.microsoft.com/office/word/2015/wordml/symex" xmlns:wpg="http://schemas.microsoft.com/office/word/2010/wordprocessingGroup" xmlns:wpi="http://schemas.microsoft.com/office/word/2010/wordprocessingInk" xmlns:wne="http://schemas.microsoft.com/office/word/2006/wordml" xmlns:wps="http://schemas.microsoft.com/office/word/2010/wordprocessingShape" mc:Ignorable="w14 w15 w16se w16cid wp14">
+<w:numbering xmlns:wpc="http://schemas.microsoft.com/office/word/2010/wordprocessingCanvas" xmlns:cx="http://schemas.microsoft.com/office/drawing/2014/chartex" xmlns:cx1="http://schemas.microsoft.com/office/drawing/2015/9/8/chartex" xmlns:cx2="http://schemas.microsoft.com/office/drawing/2015/10/21/chartex" xmlns:cx3="http://schemas.microsoft.com/office/drawing/2016/5/9/chartex" xmlns:cx4="http://schemas.microsoft.com/office/drawing/2016/5/10/chartex" xmlns:cx5="http://schemas.microsoft.com/office/drawing/2016/5/11/chartex" xmlns:cx6="http://schemas.microsoft.com/office/drawing/2016/5/12/chartex" xmlns:cx7="http://schemas.microsoft.com/office/drawing/2016/5/13/chartex" xmlns:cx8="http://schemas.microsoft.com/office/drawing/2016/5/14/chartex" xmlns:mc="http://schemas.openxmlformats.org/markup-compatibility/2006" xmlns:aink="http://schemas.microsoft.com/office/drawing/2016/ink" xmlns:am3d="http://schemas.microsoft.com/office/drawing/2017/model3d" xmlns:o="urn:schemas-microsoft-com:office:office" xmlns:r="http://schemas.openxmlformats.org/officeDocument/2006/relationships" xmlns:m="http://schemas.openxmlformats.org/officeDocument/2006/math" xmlns:v="urn:schemas-microsoft-com:vml" xmlns:wp14="http://schemas.microsoft.com/office/word/2010/wordprocessingDrawing" xmlns:wp="http://schemas.openxmlformats.org/drawingml/2006/wordprocessingDrawing" xmlns:w10="urn:schemas-microsoft-com:office:word" xmlns:w="http://schemas.openxmlformats.org/wordprocessingml/2006/main" xmlns:w14="http://schemas.microsoft.com/office/word/2010/wordml" xmlns:w15="http://schemas.microsoft.com/office/word/2012/wordml" xmlns:w16cex="http://schemas.microsoft.com/office/word/2018/wordml/cex" xmlns:w16cid="http://schemas.microsoft.com/office/word/2016/wordml/cid" xmlns:w16="http://schemas.microsoft.com/office/word/2018/wordml" xmlns:w16se="http://schemas.microsoft.com/office/word/2015/wordml/symex" xmlns:wpg="http://schemas.microsoft.com/office/word/2010/wordprocessingGroup" xmlns:wpi="http://schemas.microsoft.com/office/word/2010/wordprocessingInk" xmlns:wne="http://schemas.microsoft.com/office/word/2006/wordml" xmlns:wps="http://schemas.microsoft.com/office/word/2010/wordprocessingShape" mc:Ignorable="w14 w15 w16se w16cid w16 w16cex wp14">
   <w:abstractNum w:abstractNumId="0" w15:restartNumberingAfterBreak="0">
     <w:nsid w:val="151C04E4"/>
     <w:multiLevelType w:val="hybridMultilevel"/>
@@ -5658,7 +5628,7 @@
 </file>
 
 <file path=word/styles.xml><?xml version="1.0" encoding="utf-8"?>
-<w:styles xmlns:mc="http://schemas.openxmlformats.org/markup-compatibility/2006" xmlns:r="http://schemas.openxmlformats.org/officeDocument/2006/relationships" xmlns:w="http://schemas.openxmlformats.org/wordprocessingml/2006/main" xmlns:w14="http://schemas.microsoft.com/office/word/2010/wordml" xmlns:w15="http://schemas.microsoft.com/office/word/2012/wordml" xmlns:w16cid="http://schemas.microsoft.com/office/word/2016/wordml/cid" xmlns:w16se="http://schemas.microsoft.com/office/word/2015/wordml/symex" mc:Ignorable="w14 w15 w16se w16cid">
+<w:styles xmlns:mc="http://schemas.openxmlformats.org/markup-compatibility/2006" xmlns:r="http://schemas.openxmlformats.org/officeDocument/2006/relationships" xmlns:w="http://schemas.openxmlformats.org/wordprocessingml/2006/main" xmlns:w14="http://schemas.microsoft.com/office/word/2010/wordml" xmlns:w15="http://schemas.microsoft.com/office/word/2012/wordml" xmlns:w16cex="http://schemas.microsoft.com/office/word/2018/wordml/cex" xmlns:w16cid="http://schemas.microsoft.com/office/word/2016/wordml/cid" xmlns:w16="http://schemas.microsoft.com/office/word/2018/wordml" xmlns:w16se="http://schemas.microsoft.com/office/word/2015/wordml/symex" mc:Ignorable="w14 w15 w16se w16cid w16 w16cex">
   <w:docDefaults>
     <w:rPrDefault>
       <w:rPr>
@@ -5674,7 +5644,7 @@
       </w:pPr>
     </w:pPrDefault>
   </w:docDefaults>
-  <w:latentStyles w:defLockedState="0" w:defUIPriority="99" w:defSemiHidden="0" w:defUnhideWhenUsed="0" w:defQFormat="0" w:count="377">
+  <w:latentStyles w:defLockedState="0" w:defUIPriority="99" w:defSemiHidden="0" w:defUnhideWhenUsed="0" w:defQFormat="0" w:count="376">
     <w:lsdException w:name="Normal" w:uiPriority="0" w:qFormat="1"/>
     <w:lsdException w:name="heading 1" w:uiPriority="9" w:qFormat="1"/>
     <w:lsdException w:name="heading 2" w:semiHidden="1" w:uiPriority="9" w:unhideWhenUsed="1" w:qFormat="1"/>
@@ -5780,6 +5750,7 @@
     <w:lsdException w:name="HTML Sample" w:semiHidden="1" w:unhideWhenUsed="1"/>
     <w:lsdException w:name="HTML Typewriter" w:semiHidden="1" w:unhideWhenUsed="1"/>
     <w:lsdException w:name="HTML Variable" w:semiHidden="1" w:unhideWhenUsed="1"/>
+    <w:lsdException w:name="Normal Table" w:semiHidden="1" w:unhideWhenUsed="1"/>
     <w:lsdException w:name="annotation subject" w:semiHidden="1" w:unhideWhenUsed="1"/>
     <w:lsdException w:name="No List" w:semiHidden="1" w:unhideWhenUsed="1"/>
     <w:lsdException w:name="Outline List 1" w:semiHidden="1" w:unhideWhenUsed="1"/>
@@ -5826,8 +5797,10 @@
     <w:lsdException w:name="Table Subtle 2" w:semiHidden="1" w:unhideWhenUsed="1"/>
     <w:lsdException w:name="Table Web 1" w:semiHidden="1" w:unhideWhenUsed="1"/>
     <w:lsdException w:name="Table Web 2" w:semiHidden="1" w:unhideWhenUsed="1"/>
+    <w:lsdException w:name="Table Web 3" w:semiHidden="1" w:unhideWhenUsed="1"/>
     <w:lsdException w:name="Balloon Text" w:semiHidden="1" w:unhideWhenUsed="1"/>
     <w:lsdException w:name="Table Grid" w:uiPriority="39"/>
+    <w:lsdException w:name="Table Theme" w:semiHidden="1" w:unhideWhenUsed="1"/>
     <w:lsdException w:name="Placeholder Text" w:semiHidden="1"/>
     <w:lsdException w:name="No Spacing" w:uiPriority="1" w:qFormat="1"/>
     <w:lsdException w:name="Light Shading" w:uiPriority="60"/>
@@ -6048,7 +6021,6 @@
     <w:lsdException w:name="Hashtag" w:semiHidden="1" w:unhideWhenUsed="1"/>
     <w:lsdException w:name="Unresolved Mention" w:semiHidden="1" w:unhideWhenUsed="1"/>
     <w:lsdException w:name="Smart Link" w:semiHidden="1" w:unhideWhenUsed="1"/>
-    <w:lsdException w:name="Smart Link Error" w:semiHidden="1" w:unhideWhenUsed="1"/>
   </w:latentStyles>
   <w:style w:type="paragraph" w:default="1" w:styleId="Normal">
     <w:name w:val="Normal"/>

</xml_diff>